<commit_message>
Revert "Merge branch 'Sayed' of https://github.com/Amr-Aboshama/CarAgency into Sayed"
This reverts commit bf4ad3ba933fa99e561180c390786d04f1da1047, reversing
changes made to 181b134057839aab52c72c4f35132089873ee525.
</commit_message>
<xml_diff>
--- a/Todo forms.docx
+++ b/Todo forms.docx
@@ -1,6 +1,6 @@
 
 <file path=word/document.xml><?xml version="1.0" encoding="utf-8"?>
-<w:document xmlns:wpc="http://schemas.microsoft.com/office/word/2010/wordprocessingCanvas" xmlns:cx="http://schemas.microsoft.com/office/drawing/2014/chartex" xmlns:cx1="http://schemas.microsoft.com/office/drawing/2015/9/8/chartex" xmlns:cx2="http://schemas.microsoft.com/office/drawing/2015/10/21/chartex" xmlns:cx3="http://schemas.microsoft.com/office/drawing/2016/5/9/chartex" xmlns:cx4="http://schemas.microsoft.com/office/drawing/2016/5/10/chartex" xmlns:cx5="http://schemas.microsoft.com/office/drawing/2016/5/11/chartex" xmlns:cx6="http://schemas.microsoft.com/office/drawing/2016/5/12/chartex" xmlns:cx7="http://schemas.microsoft.com/office/drawing/2016/5/13/chartex" xmlns:cx8="http://schemas.microsoft.com/office/drawing/2016/5/14/chartex" xmlns:mc="http://schemas.openxmlformats.org/markup-compatibility/2006" xmlns:aink="http://schemas.microsoft.com/office/drawing/2016/ink" xmlns:am3d="http://schemas.microsoft.com/office/drawing/2017/model3d" xmlns:o="urn:schemas-microsoft-com:office:office" xmlns:r="http://schemas.openxmlformats.org/officeDocument/2006/relationships" xmlns:m="http://schemas.openxmlformats.org/officeDocument/2006/math" xmlns:v="urn:schemas-microsoft-com:vml" xmlns:wp14="http://schemas.microsoft.com/office/word/2010/wordprocessingDrawing" xmlns:wp="http://schemas.openxmlformats.org/drawingml/2006/wordprocessingDrawing" xmlns:w10="urn:schemas-microsoft-com:office:word" xmlns:w="http://schemas.openxmlformats.org/wordprocessingml/2006/main" xmlns:w14="http://schemas.microsoft.com/office/word/2010/wordml" xmlns:w15="http://schemas.microsoft.com/office/word/2012/wordml" xmlns:w16cid="http://schemas.microsoft.com/office/word/2016/wordml/cid" xmlns:w16se="http://schemas.microsoft.com/office/word/2015/wordml/symex" xmlns:wpg="http://schemas.microsoft.com/office/word/2010/wordprocessingGroup" xmlns:wpi="http://schemas.microsoft.com/office/word/2010/wordprocessingInk" xmlns:wne="http://schemas.microsoft.com/office/word/2006/wordml" xmlns:wps="http://schemas.microsoft.com/office/word/2010/wordprocessingShape" mc:Ignorable="w14 w15 w16se w16cid wp14">
+<w:document xmlns:wpc="http://schemas.microsoft.com/office/word/2010/wordprocessingCanvas" xmlns:cx="http://schemas.microsoft.com/office/drawing/2014/chartex" xmlns:cx1="http://schemas.microsoft.com/office/drawing/2015/9/8/chartex" xmlns:mc="http://schemas.openxmlformats.org/markup-compatibility/2006" xmlns:o="urn:schemas-microsoft-com:office:office" xmlns:r="http://schemas.openxmlformats.org/officeDocument/2006/relationships" xmlns:m="http://schemas.openxmlformats.org/officeDocument/2006/math" xmlns:v="urn:schemas-microsoft-com:vml" xmlns:wp14="http://schemas.microsoft.com/office/word/2010/wordprocessingDrawing" xmlns:wp="http://schemas.openxmlformats.org/drawingml/2006/wordprocessingDrawing" xmlns:w10="urn:schemas-microsoft-com:office:word" xmlns:w="http://schemas.openxmlformats.org/wordprocessingml/2006/main" xmlns:w14="http://schemas.microsoft.com/office/word/2010/wordml" xmlns:w15="http://schemas.microsoft.com/office/word/2012/wordml" xmlns:w16se="http://schemas.microsoft.com/office/word/2015/wordml/symex" xmlns:wpg="http://schemas.microsoft.com/office/word/2010/wordprocessingGroup" xmlns:wpi="http://schemas.microsoft.com/office/word/2010/wordprocessingInk" xmlns:wne="http://schemas.microsoft.com/office/word/2006/wordml" xmlns:wps="http://schemas.microsoft.com/office/word/2010/wordprocessingShape" mc:Ignorable="w14 w15 w16se wp14">
   <w:body>
     <w:p>
       <w:r>
@@ -445,67 +445,11 @@
       <w:r>
         <w:tab/>
       </w:r>
-    </w:p>
-    <w:p>
-      <w:pPr>
-        <w:pStyle w:val="ListParagraph"/>
-        <w:numPr>
-          <w:ilvl w:val="0"/>
-          <w:numId w:val="4"/>
-        </w:numPr>
-      </w:pPr>
-      <w:r>
-        <w:t>Add new sales</w:t>
-      </w:r>
-      <w:r>
-        <w:tab/>
-      </w:r>
-      <w:r>
-        <w:tab/>
-      </w:r>
-      <w:r>
-        <w:tab/>
-      </w:r>
-      <w:r>
-        <w:tab/>
-      </w:r>
-      <w:r>
-        <w:tab/>
-      </w:r>
-      <w:r>
-        <w:tab/>
-      </w:r>
-      <w:r>
-        <w:tab/>
-        <w:t>?</w:t>
-      </w:r>
-    </w:p>
-    <w:p>
-      <w:pPr>
-        <w:pStyle w:val="ListParagraph"/>
-        <w:numPr>
-          <w:ilvl w:val="0"/>
-          <w:numId w:val="4"/>
-        </w:numPr>
-      </w:pPr>
-      <w:r>
-        <w:t>Add Installments &amp; Cheques</w:t>
-      </w:r>
-      <w:r>
-        <w:tab/>
-      </w:r>
-      <w:r>
-        <w:tab/>
-      </w:r>
-      <w:r>
-        <w:tab/>
-      </w:r>
-      <w:r>
-        <w:tab/>
-      </w:r>
-      <w:r>
-        <w:tab/>
-        <w:t>Sayed*2</w:t>
+      <w:r>
+        <w:tab/>
+      </w:r>
+      <w:r>
+        <w:tab/>
       </w:r>
       <w:r>
         <w:tab/>
@@ -546,9 +490,6 @@
         <w:tab/>
         <w:t>Sayed</w:t>
       </w:r>
-      <w:r>
-        <w:t>*2</w:t>
-      </w:r>
     </w:p>
     <w:p>
       <w:pPr>
@@ -619,8 +560,321 @@
       </w:r>
       <w:r>
         <w:tab/>
-      </w:r>
-      <w:r>
+        <w:t>Sayed</w:t>
+      </w:r>
+    </w:p>
+    <w:p>
+      <w:pPr>
+        <w:pStyle w:val="ListParagraph"/>
+        <w:numPr>
+          <w:ilvl w:val="0"/>
+          <w:numId w:val="6"/>
+        </w:numPr>
+      </w:pPr>
+      <w:r>
+        <w:t>Add new cars to stores.</w:t>
+      </w:r>
+      <w:r>
+        <w:tab/>
+      </w:r>
+      <w:r>
+        <w:tab/>
+      </w:r>
+      <w:r>
+        <w:tab/>
+      </w:r>
+      <w:r>
+        <w:tab/>
+      </w:r>
+      <w:r>
+        <w:tab/>
+      </w:r>
+      <w:r>
+        <w:tab/>
+        <w:t>Sayed</w:t>
+      </w:r>
+    </w:p>
+    <w:p>
+      <w:r>
+        <w:t>Admin:</w:t>
+      </w:r>
+    </w:p>
+    <w:p>
+      <w:pPr>
+        <w:pStyle w:val="ListParagraph"/>
+        <w:numPr>
+          <w:ilvl w:val="0"/>
+          <w:numId w:val="7"/>
+        </w:numPr>
+      </w:pPr>
+      <w:r>
+        <w:t xml:space="preserve">Add </w:t>
+      </w:r>
+      <w:r>
+        <w:t>users and employees</w:t>
+      </w:r>
+      <w:r>
+        <w:tab/>
+      </w:r>
+      <w:r>
+        <w:tab/>
+      </w:r>
+      <w:r>
+        <w:tab/>
+      </w:r>
+      <w:r>
+        <w:tab/>
+      </w:r>
+      <w:r>
+        <w:tab/>
+        <w:t>Amr * 2</w:t>
+      </w:r>
+    </w:p>
+    <w:p>
+      <w:pPr>
+        <w:pStyle w:val="ListParagraph"/>
+        <w:numPr>
+          <w:ilvl w:val="0"/>
+          <w:numId w:val="7"/>
+        </w:numPr>
+      </w:pPr>
+      <w:r>
+        <w:t>View &amp;edit employees and users</w:t>
+      </w:r>
+      <w:r>
+        <w:tab/>
+      </w:r>
+      <w:r>
+        <w:tab/>
+      </w:r>
+      <w:r>
+        <w:tab/>
+      </w:r>
+      <w:r>
+        <w:tab/>
+        <w:t>Amr * 2</w:t>
+      </w:r>
+    </w:p>
+    <w:p>
+      <w:pPr>
+        <w:pStyle w:val="ListParagraph"/>
+        <w:numPr>
+          <w:ilvl w:val="0"/>
+          <w:numId w:val="7"/>
+        </w:numPr>
+      </w:pPr>
+      <w:r>
+        <w:t xml:space="preserve">Add suppliers </w:t>
+      </w:r>
+      <w:r>
+        <w:t>############</w:t>
+      </w:r>
+    </w:p>
+    <w:p>
+      <w:pPr>
+        <w:pStyle w:val="ListParagraph"/>
+        <w:numPr>
+          <w:ilvl w:val="0"/>
+          <w:numId w:val="7"/>
+        </w:numPr>
+      </w:pPr>
+      <w:r>
+        <w:t>View available cars, sales, purchases, installments, cheques and suppliers</w:t>
+      </w:r>
+      <w:r>
+        <w:t>########</w:t>
+      </w:r>
+    </w:p>
+    <w:p>
+      <w:pPr>
+        <w:pStyle w:val="ListParagraph"/>
+        <w:numPr>
+          <w:ilvl w:val="0"/>
+          <w:numId w:val="7"/>
+        </w:numPr>
+      </w:pPr>
+      <w:r>
+        <w:t>View safe status</w:t>
+      </w:r>
+      <w:r>
+        <w:t>##############</w:t>
+      </w:r>
+    </w:p>
+    <w:p>
+      <w:pPr>
+        <w:pStyle w:val="ListParagraph"/>
+        <w:numPr>
+          <w:ilvl w:val="0"/>
+          <w:numId w:val="7"/>
+        </w:numPr>
+      </w:pPr>
+      <w:r>
+        <w:t>Add transaction to safe &amp; bank</w:t>
+      </w:r>
+      <w:r>
+        <w:t>########</w:t>
+      </w:r>
+    </w:p>
+    <w:p>
+      <w:pPr>
+        <w:pStyle w:val="ListParagraph"/>
+        <w:numPr>
+          <w:ilvl w:val="0"/>
+          <w:numId w:val="7"/>
+        </w:numPr>
+      </w:pPr>
+      <w:r>
+        <w:t>Put primary price for cars</w:t>
+      </w:r>
+      <w:r>
+        <w:t>(NOT FORM)</w:t>
+      </w:r>
+      <w:r>
+        <w:tab/>
+      </w:r>
+      <w:r>
+        <w:tab/>
+      </w:r>
+      <w:r>
+        <w:tab/>
+      </w:r>
+      <w:r>
+        <w:tab/>
+      </w:r>
+      <w:r>
+        <w:tab/>
+      </w:r>
+    </w:p>
+    <w:p>
+      <w:pPr>
+        <w:pStyle w:val="ListParagraph"/>
+        <w:numPr>
+          <w:ilvl w:val="0"/>
+          <w:numId w:val="7"/>
+        </w:numPr>
+      </w:pPr>
+      <w:r>
+        <w:t>Edit records that was entered by mistake within 24 hours</w:t>
+      </w:r>
+      <w:r>
+        <w:t xml:space="preserve"> ( LATELY)</w:t>
+      </w:r>
+    </w:p>
+    <w:p>
+      <w:pPr>
+        <w:pStyle w:val="ListParagraph"/>
+        <w:numPr>
+          <w:ilvl w:val="0"/>
+          <w:numId w:val="7"/>
+        </w:numPr>
+      </w:pPr>
+      <w:r>
+        <w:t>......</w:t>
+      </w:r>
+      <w:r>
+        <w:t xml:space="preserve"> </w:t>
+      </w:r>
+    </w:p>
+    <w:p/>
+    <w:p>
+      <w:r>
+        <w:lastRenderedPageBreak/>
+        <w:t>General:</w:t>
+      </w:r>
+    </w:p>
+    <w:p>
+      <w:pPr>
+        <w:pStyle w:val="ListParagraph"/>
+        <w:numPr>
+          <w:ilvl w:val="0"/>
+          <w:numId w:val="8"/>
+        </w:numPr>
+      </w:pPr>
+      <w:r>
+        <w:t>Add &amp; Edit Currency</w:t>
+      </w:r>
+      <w:r>
+        <w:tab/>
+      </w:r>
+      <w:r>
+        <w:tab/>
+      </w:r>
+      <w:r>
+        <w:tab/>
+      </w:r>
+      <w:r>
+        <w:tab/>
+      </w:r>
+      <w:r>
+        <w:tab/>
+      </w:r>
+      <w:r>
+        <w:tab/>
+        <w:t>Ayman</w:t>
+      </w:r>
+    </w:p>
+    <w:p>
+      <w:pPr>
+        <w:pStyle w:val="ListParagraph"/>
+        <w:numPr>
+          <w:ilvl w:val="0"/>
+          <w:numId w:val="8"/>
+        </w:numPr>
+      </w:pPr>
+      <w:r>
+        <w:t>Sales Manager</w:t>
+      </w:r>
+      <w:r>
+        <w:tab/>
+      </w:r>
+      <w:r>
+        <w:tab/>
+      </w:r>
+      <w:r>
+        <w:tab/>
+      </w:r>
+      <w:r>
+        <w:tab/>
+      </w:r>
+      <w:r>
+        <w:tab/>
+      </w:r>
+      <w:r>
+        <w:tab/>
+      </w:r>
+      <w:r>
+        <w:tab/>
+        <w:t>Ayman</w:t>
+      </w:r>
+    </w:p>
+    <w:p>
+      <w:pPr>
+        <w:pStyle w:val="ListParagraph"/>
+        <w:numPr>
+          <w:ilvl w:val="0"/>
+          <w:numId w:val="8"/>
+        </w:numPr>
+      </w:pPr>
+      <w:r>
+        <w:t>Treasury Manager</w:t>
+      </w:r>
+      <w:r>
+        <w:tab/>
+      </w:r>
+      <w:r>
+        <w:tab/>
+      </w:r>
+      <w:r>
+        <w:tab/>
+      </w:r>
+      <w:r>
+        <w:tab/>
+      </w:r>
+      <w:r>
+        <w:tab/>
+      </w:r>
+      <w:r>
+        <w:tab/>
         <w:t>Nehal</w:t>
       </w:r>
     </w:p>
@@ -629,31 +883,63 @@
         <w:pStyle w:val="ListParagraph"/>
         <w:numPr>
           <w:ilvl w:val="0"/>
-          <w:numId w:val="6"/>
-        </w:numPr>
-      </w:pPr>
-      <w:r>
-        <w:t>Add new cars to stores.</w:t>
-      </w:r>
-      <w:r>
-        <w:tab/>
-      </w:r>
-      <w:r>
-        <w:tab/>
-      </w:r>
-      <w:r>
-        <w:tab/>
-      </w:r>
-      <w:r>
-        <w:tab/>
-      </w:r>
-      <w:r>
-        <w:tab/>
-      </w:r>
-      <w:r>
-        <w:tab/>
-      </w:r>
-      <w:r>
+          <w:numId w:val="8"/>
+        </w:numPr>
+      </w:pPr>
+      <w:r>
+        <w:t>Bank Manager</w:t>
+      </w:r>
+      <w:r>
+        <w:tab/>
+      </w:r>
+      <w:r>
+        <w:tab/>
+      </w:r>
+      <w:r>
+        <w:tab/>
+      </w:r>
+      <w:r>
+        <w:tab/>
+      </w:r>
+      <w:r>
+        <w:tab/>
+      </w:r>
+      <w:r>
+        <w:tab/>
+      </w:r>
+      <w:r>
+        <w:tab/>
+        <w:t>Ayman</w:t>
+      </w:r>
+    </w:p>
+    <w:p>
+      <w:pPr>
+        <w:pStyle w:val="ListParagraph"/>
+        <w:numPr>
+          <w:ilvl w:val="0"/>
+          <w:numId w:val="8"/>
+        </w:numPr>
+      </w:pPr>
+      <w:r>
+        <w:t>Purchases Manager</w:t>
+      </w:r>
+      <w:r>
+        <w:tab/>
+      </w:r>
+      <w:r>
+        <w:tab/>
+      </w:r>
+      <w:r>
+        <w:tab/>
+      </w:r>
+      <w:r>
+        <w:tab/>
+      </w:r>
+      <w:r>
+        <w:tab/>
+      </w:r>
+      <w:r>
+        <w:tab/>
         <w:t>Nehal</w:t>
       </w:r>
     </w:p>
@@ -662,593 +948,177 @@
         <w:pStyle w:val="ListParagraph"/>
         <w:numPr>
           <w:ilvl w:val="0"/>
-          <w:numId w:val="6"/>
-        </w:numPr>
-      </w:pPr>
-      <w:r>
-        <w:t>Add new Store</w:t>
-      </w:r>
-      <w:r>
-        <w:tab/>
-      </w:r>
-      <w:r>
-        <w:tab/>
-      </w:r>
-      <w:r>
-        <w:tab/>
-      </w:r>
-      <w:r>
-        <w:tab/>
-      </w:r>
-      <w:r>
-        <w:tab/>
-      </w:r>
-      <w:r>
-        <w:tab/>
-      </w:r>
-      <w:r>
-        <w:tab/>
-        <w:t>?</w:t>
+          <w:numId w:val="8"/>
+        </w:numPr>
+      </w:pPr>
+      <w:r>
+        <w:t>Credit Manager</w:t>
+      </w:r>
+      <w:r>
+        <w:tab/>
+      </w:r>
+      <w:r>
+        <w:tab/>
+      </w:r>
+      <w:r>
+        <w:tab/>
+      </w:r>
+      <w:r>
+        <w:tab/>
+      </w:r>
+      <w:r>
+        <w:tab/>
+      </w:r>
+      <w:r>
+        <w:tab/>
+      </w:r>
+      <w:r>
+        <w:tab/>
+        <w:t>Sayed</w:t>
+      </w:r>
+    </w:p>
+    <w:p>
+      <w:pPr>
+        <w:pStyle w:val="ListParagraph"/>
+        <w:numPr>
+          <w:ilvl w:val="0"/>
+          <w:numId w:val="8"/>
+        </w:numPr>
+      </w:pPr>
+      <w:r>
+        <w:t>Inventory Manager</w:t>
+      </w:r>
+      <w:r>
+        <w:tab/>
+      </w:r>
+      <w:r>
+        <w:tab/>
+      </w:r>
+      <w:r>
+        <w:tab/>
+      </w:r>
+      <w:r>
+        <w:tab/>
+      </w:r>
+      <w:r>
+        <w:tab/>
+      </w:r>
+      <w:r>
+        <w:tab/>
+        <w:t>Ayman</w:t>
+      </w:r>
+    </w:p>
+    <w:p>
+      <w:pPr>
+        <w:pStyle w:val="ListParagraph"/>
+        <w:numPr>
+          <w:ilvl w:val="0"/>
+          <w:numId w:val="8"/>
+        </w:numPr>
+      </w:pPr>
+      <w:r>
+        <w:t>Admin</w:t>
+      </w:r>
+      <w:r>
+        <w:tab/>
+      </w:r>
+      <w:r>
+        <w:tab/>
+      </w:r>
+      <w:r>
+        <w:tab/>
+      </w:r>
+      <w:r>
+        <w:tab/>
+      </w:r>
+      <w:r>
+        <w:tab/>
+      </w:r>
+      <w:r>
+        <w:tab/>
+      </w:r>
+      <w:r>
+        <w:tab/>
+      </w:r>
+      <w:r>
+        <w:tab/>
+        <w:t>Amr</w:t>
+      </w:r>
+    </w:p>
+    <w:p>
+      <w:pPr>
+        <w:pStyle w:val="ListParagraph"/>
+        <w:numPr>
+          <w:ilvl w:val="0"/>
+          <w:numId w:val="8"/>
+        </w:numPr>
+      </w:pPr>
+      <w:r>
+        <w:t>Login</w:t>
+      </w:r>
+      <w:r>
+        <w:tab/>
+      </w:r>
+      <w:r>
+        <w:tab/>
+      </w:r>
+      <w:r>
+        <w:tab/>
+      </w:r>
+      <w:r>
+        <w:tab/>
+      </w:r>
+      <w:r>
+        <w:tab/>
+      </w:r>
+      <w:r>
+        <w:tab/>
+      </w:r>
+      <w:r>
+        <w:tab/>
+      </w:r>
+      <w:r>
+        <w:tab/>
+      </w:r>
+      <w:r>
+        <w:t>Sayed</w:t>
+      </w:r>
+    </w:p>
+    <w:p>
+      <w:pPr>
+        <w:pStyle w:val="ListParagraph"/>
+        <w:numPr>
+          <w:ilvl w:val="0"/>
+          <w:numId w:val="8"/>
+        </w:numPr>
+      </w:pPr>
+      <w:r>
+        <w:t>Reset Password</w:t>
+      </w:r>
+      <w:r>
+        <w:tab/>
+      </w:r>
+      <w:r>
+        <w:tab/>
+      </w:r>
+      <w:r>
+        <w:tab/>
+      </w:r>
+      <w:r>
+        <w:tab/>
+      </w:r>
+      <w:r>
+        <w:tab/>
+      </w:r>
+      <w:r>
+        <w:tab/>
+      </w:r>
+      <w:r>
+        <w:tab/>
+        <w:t>Nehal</w:t>
       </w:r>
       <w:bookmarkStart w:id="0" w:name="_GoBack"/>
       <w:bookmarkEnd w:id="0"/>
-    </w:p>
-    <w:p>
-      <w:r>
-        <w:t>Admin:</w:t>
-      </w:r>
-    </w:p>
-    <w:p>
-      <w:pPr>
-        <w:pStyle w:val="ListParagraph"/>
-        <w:numPr>
-          <w:ilvl w:val="0"/>
-          <w:numId w:val="7"/>
-        </w:numPr>
-      </w:pPr>
-      <w:r>
-        <w:t xml:space="preserve">Add </w:t>
-      </w:r>
-      <w:r>
-        <w:t>users and employees</w:t>
-      </w:r>
-      <w:r>
-        <w:tab/>
-      </w:r>
-      <w:r>
-        <w:tab/>
-      </w:r>
-      <w:r>
-        <w:tab/>
-      </w:r>
-      <w:r>
-        <w:tab/>
-      </w:r>
-      <w:r>
-        <w:tab/>
-        <w:t>Amr * 2</w:t>
-      </w:r>
-    </w:p>
-    <w:p>
-      <w:pPr>
-        <w:pStyle w:val="ListParagraph"/>
-        <w:numPr>
-          <w:ilvl w:val="0"/>
-          <w:numId w:val="7"/>
-        </w:numPr>
-      </w:pPr>
-      <w:r>
-        <w:t>View &amp;edit employees and users</w:t>
-      </w:r>
-      <w:r>
-        <w:tab/>
-      </w:r>
-      <w:r>
-        <w:tab/>
-      </w:r>
-      <w:r>
-        <w:tab/>
-      </w:r>
-      <w:r>
-        <w:tab/>
-        <w:t>Amr * 2</w:t>
-      </w:r>
-    </w:p>
-    <w:p>
-      <w:pPr>
-        <w:pStyle w:val="ListParagraph"/>
-        <w:numPr>
-          <w:ilvl w:val="0"/>
-          <w:numId w:val="7"/>
-        </w:numPr>
-      </w:pPr>
-      <w:r>
-        <w:t>Add new Job</w:t>
-      </w:r>
-      <w:r>
-        <w:tab/>
-      </w:r>
-      <w:r>
-        <w:tab/>
-      </w:r>
-      <w:r>
-        <w:tab/>
-      </w:r>
-      <w:r>
-        <w:tab/>
-      </w:r>
-      <w:r>
-        <w:tab/>
-      </w:r>
-      <w:r>
-        <w:tab/>
-      </w:r>
-      <w:r>
-        <w:tab/>
-        <w:t>Sayed</w:t>
-      </w:r>
-    </w:p>
-    <w:p>
-      <w:pPr>
-        <w:pStyle w:val="ListParagraph"/>
-        <w:numPr>
-          <w:ilvl w:val="0"/>
-          <w:numId w:val="7"/>
-        </w:numPr>
-      </w:pPr>
-      <w:r>
-        <w:t xml:space="preserve">Add suppliers </w:t>
-      </w:r>
-      <w:r>
-        <w:t>############</w:t>
-      </w:r>
-    </w:p>
-    <w:p>
-      <w:pPr>
-        <w:pStyle w:val="ListParagraph"/>
-        <w:numPr>
-          <w:ilvl w:val="0"/>
-          <w:numId w:val="7"/>
-        </w:numPr>
-      </w:pPr>
-      <w:r>
-        <w:t>View available cars, sales, purchases, installments, cheques and suppliers</w:t>
-      </w:r>
-      <w:r>
-        <w:t>########</w:t>
-      </w:r>
-    </w:p>
-    <w:p>
-      <w:pPr>
-        <w:pStyle w:val="ListParagraph"/>
-        <w:numPr>
-          <w:ilvl w:val="0"/>
-          <w:numId w:val="7"/>
-        </w:numPr>
-      </w:pPr>
-      <w:r>
-        <w:t>View safe status</w:t>
-      </w:r>
-      <w:r>
-        <w:t>##############</w:t>
-      </w:r>
-    </w:p>
-    <w:p>
-      <w:pPr>
-        <w:pStyle w:val="ListParagraph"/>
-        <w:numPr>
-          <w:ilvl w:val="0"/>
-          <w:numId w:val="7"/>
-        </w:numPr>
-      </w:pPr>
-      <w:r>
-        <w:t>Add transaction to safe &amp; bank</w:t>
-      </w:r>
-      <w:r>
-        <w:t>########</w:t>
-      </w:r>
-    </w:p>
-    <w:p>
-      <w:pPr>
-        <w:pStyle w:val="ListParagraph"/>
-        <w:numPr>
-          <w:ilvl w:val="0"/>
-          <w:numId w:val="7"/>
-        </w:numPr>
-      </w:pPr>
-      <w:r>
-        <w:t>Put primary price for cars</w:t>
-      </w:r>
-      <w:r>
-        <w:t>(NOT FORM)</w:t>
-      </w:r>
-      <w:r>
-        <w:tab/>
-      </w:r>
-      <w:r>
-        <w:tab/>
-      </w:r>
-      <w:r>
-        <w:tab/>
-      </w:r>
-      <w:r>
-        <w:tab/>
-      </w:r>
-      <w:r>
-        <w:tab/>
-      </w:r>
-    </w:p>
-    <w:p>
-      <w:pPr>
-        <w:pStyle w:val="ListParagraph"/>
-        <w:numPr>
-          <w:ilvl w:val="0"/>
-          <w:numId w:val="7"/>
-        </w:numPr>
-      </w:pPr>
-      <w:r>
-        <w:t>Edit records that was entered by mistake within 24 hours</w:t>
-      </w:r>
-      <w:r>
-        <w:t xml:space="preserve"> ( LATELY)</w:t>
-      </w:r>
-    </w:p>
-    <w:p>
-      <w:pPr>
-        <w:pStyle w:val="ListParagraph"/>
-        <w:numPr>
-          <w:ilvl w:val="0"/>
-          <w:numId w:val="7"/>
-        </w:numPr>
-      </w:pPr>
-      <w:r>
-        <w:lastRenderedPageBreak/>
-        <w:t>......</w:t>
-      </w:r>
-      <w:r>
-        <w:t xml:space="preserve"> </w:t>
-      </w:r>
-    </w:p>
-    <w:p>
-      <w:r>
-        <w:t>General:</w:t>
-      </w:r>
-    </w:p>
-    <w:p>
-      <w:pPr>
-        <w:pStyle w:val="ListParagraph"/>
-        <w:numPr>
-          <w:ilvl w:val="0"/>
-          <w:numId w:val="8"/>
-        </w:numPr>
-      </w:pPr>
-      <w:r>
-        <w:t>Add &amp; Edit Currency</w:t>
-      </w:r>
-      <w:r>
-        <w:tab/>
-      </w:r>
-      <w:r>
-        <w:tab/>
-      </w:r>
-      <w:r>
-        <w:tab/>
-      </w:r>
-      <w:r>
-        <w:tab/>
-      </w:r>
-      <w:r>
-        <w:tab/>
-      </w:r>
-      <w:r>
-        <w:tab/>
-        <w:t>Ayman</w:t>
-      </w:r>
-    </w:p>
-    <w:p>
-      <w:pPr>
-        <w:pStyle w:val="ListParagraph"/>
-        <w:numPr>
-          <w:ilvl w:val="0"/>
-          <w:numId w:val="8"/>
-        </w:numPr>
-      </w:pPr>
-      <w:r>
-        <w:t>Sales Manager</w:t>
-      </w:r>
-      <w:r>
-        <w:tab/>
-      </w:r>
-      <w:r>
-        <w:tab/>
-      </w:r>
-      <w:r>
-        <w:tab/>
-      </w:r>
-      <w:r>
-        <w:tab/>
-      </w:r>
-      <w:r>
-        <w:tab/>
-      </w:r>
-      <w:r>
-        <w:tab/>
-      </w:r>
-      <w:r>
-        <w:tab/>
-        <w:t>Ayman</w:t>
-      </w:r>
-    </w:p>
-    <w:p>
-      <w:pPr>
-        <w:pStyle w:val="ListParagraph"/>
-        <w:numPr>
-          <w:ilvl w:val="0"/>
-          <w:numId w:val="8"/>
-        </w:numPr>
-      </w:pPr>
-      <w:r>
-        <w:t>Treasury Manager</w:t>
-      </w:r>
-      <w:r>
-        <w:tab/>
-      </w:r>
-      <w:r>
-        <w:tab/>
-      </w:r>
-      <w:r>
-        <w:tab/>
-      </w:r>
-      <w:r>
-        <w:tab/>
-      </w:r>
-      <w:r>
-        <w:tab/>
-      </w:r>
-      <w:r>
-        <w:tab/>
-        <w:t>Nehal</w:t>
-      </w:r>
-    </w:p>
-    <w:p>
-      <w:pPr>
-        <w:pStyle w:val="ListParagraph"/>
-        <w:numPr>
-          <w:ilvl w:val="0"/>
-          <w:numId w:val="8"/>
-        </w:numPr>
-      </w:pPr>
-      <w:r>
-        <w:t>Bank Manager</w:t>
-      </w:r>
-      <w:r>
-        <w:tab/>
-      </w:r>
-      <w:r>
-        <w:tab/>
-      </w:r>
-      <w:r>
-        <w:tab/>
-      </w:r>
-      <w:r>
-        <w:tab/>
-      </w:r>
-      <w:r>
-        <w:tab/>
-      </w:r>
-      <w:r>
-        <w:tab/>
-      </w:r>
-      <w:r>
-        <w:tab/>
-        <w:t>Ayman</w:t>
-      </w:r>
-    </w:p>
-    <w:p>
-      <w:pPr>
-        <w:pStyle w:val="ListParagraph"/>
-        <w:numPr>
-          <w:ilvl w:val="0"/>
-          <w:numId w:val="8"/>
-        </w:numPr>
-      </w:pPr>
-      <w:r>
-        <w:t>Purchases Manager</w:t>
-      </w:r>
-      <w:r>
-        <w:tab/>
-      </w:r>
-      <w:r>
-        <w:tab/>
-      </w:r>
-      <w:r>
-        <w:tab/>
-      </w:r>
-      <w:r>
-        <w:tab/>
-      </w:r>
-      <w:r>
-        <w:tab/>
-      </w:r>
-      <w:r>
-        <w:tab/>
-        <w:t>Nehal</w:t>
-      </w:r>
-    </w:p>
-    <w:p>
-      <w:pPr>
-        <w:pStyle w:val="ListParagraph"/>
-        <w:numPr>
-          <w:ilvl w:val="0"/>
-          <w:numId w:val="8"/>
-        </w:numPr>
-      </w:pPr>
-      <w:r>
-        <w:t>Credit Manager</w:t>
-      </w:r>
-      <w:r>
-        <w:tab/>
-      </w:r>
-      <w:r>
-        <w:tab/>
-      </w:r>
-      <w:r>
-        <w:tab/>
-      </w:r>
-      <w:r>
-        <w:tab/>
-      </w:r>
-      <w:r>
-        <w:tab/>
-      </w:r>
-      <w:r>
-        <w:tab/>
-      </w:r>
-      <w:r>
-        <w:tab/>
-        <w:t>Sayed</w:t>
-      </w:r>
-    </w:p>
-    <w:p>
-      <w:pPr>
-        <w:pStyle w:val="ListParagraph"/>
-        <w:numPr>
-          <w:ilvl w:val="0"/>
-          <w:numId w:val="8"/>
-        </w:numPr>
-      </w:pPr>
-      <w:r>
-        <w:t>Inventory Manager</w:t>
-      </w:r>
-      <w:r>
-        <w:tab/>
-      </w:r>
-      <w:r>
-        <w:tab/>
-      </w:r>
-      <w:r>
-        <w:tab/>
-      </w:r>
-      <w:r>
-        <w:tab/>
-      </w:r>
-      <w:r>
-        <w:tab/>
-      </w:r>
-      <w:r>
-        <w:tab/>
-        <w:t>Ayman</w:t>
-      </w:r>
-    </w:p>
-    <w:p>
-      <w:pPr>
-        <w:pStyle w:val="ListParagraph"/>
-        <w:numPr>
-          <w:ilvl w:val="0"/>
-          <w:numId w:val="8"/>
-        </w:numPr>
-      </w:pPr>
-      <w:r>
-        <w:t>Admin</w:t>
-      </w:r>
-      <w:r>
-        <w:tab/>
-      </w:r>
-      <w:r>
-        <w:tab/>
-      </w:r>
-      <w:r>
-        <w:tab/>
-      </w:r>
-      <w:r>
-        <w:tab/>
-      </w:r>
-      <w:r>
-        <w:tab/>
-      </w:r>
-      <w:r>
-        <w:tab/>
-      </w:r>
-      <w:r>
-        <w:tab/>
-      </w:r>
-      <w:r>
-        <w:tab/>
-        <w:t>Amr</w:t>
-      </w:r>
-    </w:p>
-    <w:p>
-      <w:pPr>
-        <w:pStyle w:val="ListParagraph"/>
-        <w:numPr>
-          <w:ilvl w:val="0"/>
-          <w:numId w:val="8"/>
-        </w:numPr>
-      </w:pPr>
-      <w:r>
-        <w:t>Login</w:t>
-      </w:r>
-      <w:r>
-        <w:tab/>
-      </w:r>
-      <w:r>
-        <w:tab/>
-      </w:r>
-      <w:r>
-        <w:tab/>
-      </w:r>
-      <w:r>
-        <w:tab/>
-      </w:r>
-      <w:r>
-        <w:tab/>
-      </w:r>
-      <w:r>
-        <w:tab/>
-      </w:r>
-      <w:r>
-        <w:tab/>
-      </w:r>
-      <w:r>
-        <w:tab/>
-      </w:r>
-      <w:r>
-        <w:t>Amr</w:t>
-      </w:r>
-    </w:p>
-    <w:p>
-      <w:pPr>
-        <w:pStyle w:val="ListParagraph"/>
-        <w:numPr>
-          <w:ilvl w:val="0"/>
-          <w:numId w:val="8"/>
-        </w:numPr>
-      </w:pPr>
-      <w:r>
-        <w:t>Reset Password</w:t>
-      </w:r>
-      <w:r>
-        <w:tab/>
-      </w:r>
-      <w:r>
-        <w:tab/>
-      </w:r>
-      <w:r>
-        <w:tab/>
-      </w:r>
-      <w:r>
-        <w:tab/>
-      </w:r>
-      <w:r>
-        <w:tab/>
-      </w:r>
-      <w:r>
-        <w:tab/>
-      </w:r>
-      <w:r>
-        <w:tab/>
-        <w:t>Nehal</w:t>
-      </w:r>
     </w:p>
     <w:sectPr>
       <w:pgSz w:w="12240" w:h="15840"/>
@@ -1260,58 +1130,8 @@
 </w:document>
 </file>
 
-<file path=word/endnotes.xml><?xml version="1.0" encoding="utf-8"?>
-<w:endnotes xmlns:wpc="http://schemas.microsoft.com/office/word/2010/wordprocessingCanvas" xmlns:cx="http://schemas.microsoft.com/office/drawing/2014/chartex" xmlns:cx1="http://schemas.microsoft.com/office/drawing/2015/9/8/chartex" xmlns:cx2="http://schemas.microsoft.com/office/drawing/2015/10/21/chartex" xmlns:cx3="http://schemas.microsoft.com/office/drawing/2016/5/9/chartex" xmlns:cx4="http://schemas.microsoft.com/office/drawing/2016/5/10/chartex" xmlns:cx5="http://schemas.microsoft.com/office/drawing/2016/5/11/chartex" xmlns:cx6="http://schemas.microsoft.com/office/drawing/2016/5/12/chartex" xmlns:cx7="http://schemas.microsoft.com/office/drawing/2016/5/13/chartex" xmlns:cx8="http://schemas.microsoft.com/office/drawing/2016/5/14/chartex" xmlns:mc="http://schemas.openxmlformats.org/markup-compatibility/2006" xmlns:aink="http://schemas.microsoft.com/office/drawing/2016/ink" xmlns:am3d="http://schemas.microsoft.com/office/drawing/2017/model3d" xmlns:o="urn:schemas-microsoft-com:office:office" xmlns:r="http://schemas.openxmlformats.org/officeDocument/2006/relationships" xmlns:m="http://schemas.openxmlformats.org/officeDocument/2006/math" xmlns:v="urn:schemas-microsoft-com:vml" xmlns:wp14="http://schemas.microsoft.com/office/word/2010/wordprocessingDrawing" xmlns:wp="http://schemas.openxmlformats.org/drawingml/2006/wordprocessingDrawing" xmlns:w10="urn:schemas-microsoft-com:office:word" xmlns:w="http://schemas.openxmlformats.org/wordprocessingml/2006/main" xmlns:w14="http://schemas.microsoft.com/office/word/2010/wordml" xmlns:w15="http://schemas.microsoft.com/office/word/2012/wordml" xmlns:w16cid="http://schemas.microsoft.com/office/word/2016/wordml/cid" xmlns:w16se="http://schemas.microsoft.com/office/word/2015/wordml/symex" xmlns:wpg="http://schemas.microsoft.com/office/word/2010/wordprocessingGroup" xmlns:wpi="http://schemas.microsoft.com/office/word/2010/wordprocessingInk" xmlns:wne="http://schemas.microsoft.com/office/word/2006/wordml" xmlns:wps="http://schemas.microsoft.com/office/word/2010/wordprocessingShape" mc:Ignorable="w14 w15 w16se w16cid wp14">
-  <w:endnote w:type="separator" w:id="-1">
-    <w:p>
-      <w:pPr>
-        <w:spacing w:after="0" w:line="240" w:lineRule="auto"/>
-      </w:pPr>
-      <w:r>
-        <w:separator/>
-      </w:r>
-    </w:p>
-  </w:endnote>
-  <w:endnote w:type="continuationSeparator" w:id="0">
-    <w:p>
-      <w:pPr>
-        <w:spacing w:after="0" w:line="240" w:lineRule="auto"/>
-      </w:pPr>
-      <w:r>
-        <w:continuationSeparator/>
-      </w:r>
-    </w:p>
-  </w:endnote>
-</w:endnotes>
-</file>
-
-<file path=word/footnotes.xml><?xml version="1.0" encoding="utf-8"?>
-<w:footnotes xmlns:wpc="http://schemas.microsoft.com/office/word/2010/wordprocessingCanvas" xmlns:cx="http://schemas.microsoft.com/office/drawing/2014/chartex" xmlns:cx1="http://schemas.microsoft.com/office/drawing/2015/9/8/chartex" xmlns:cx2="http://schemas.microsoft.com/office/drawing/2015/10/21/chartex" xmlns:cx3="http://schemas.microsoft.com/office/drawing/2016/5/9/chartex" xmlns:cx4="http://schemas.microsoft.com/office/drawing/2016/5/10/chartex" xmlns:cx5="http://schemas.microsoft.com/office/drawing/2016/5/11/chartex" xmlns:cx6="http://schemas.microsoft.com/office/drawing/2016/5/12/chartex" xmlns:cx7="http://schemas.microsoft.com/office/drawing/2016/5/13/chartex" xmlns:cx8="http://schemas.microsoft.com/office/drawing/2016/5/14/chartex" xmlns:mc="http://schemas.openxmlformats.org/markup-compatibility/2006" xmlns:aink="http://schemas.microsoft.com/office/drawing/2016/ink" xmlns:am3d="http://schemas.microsoft.com/office/drawing/2017/model3d" xmlns:o="urn:schemas-microsoft-com:office:office" xmlns:r="http://schemas.openxmlformats.org/officeDocument/2006/relationships" xmlns:m="http://schemas.openxmlformats.org/officeDocument/2006/math" xmlns:v="urn:schemas-microsoft-com:vml" xmlns:wp14="http://schemas.microsoft.com/office/word/2010/wordprocessingDrawing" xmlns:wp="http://schemas.openxmlformats.org/drawingml/2006/wordprocessingDrawing" xmlns:w10="urn:schemas-microsoft-com:office:word" xmlns:w="http://schemas.openxmlformats.org/wordprocessingml/2006/main" xmlns:w14="http://schemas.microsoft.com/office/word/2010/wordml" xmlns:w15="http://schemas.microsoft.com/office/word/2012/wordml" xmlns:w16cid="http://schemas.microsoft.com/office/word/2016/wordml/cid" xmlns:w16se="http://schemas.microsoft.com/office/word/2015/wordml/symex" xmlns:wpg="http://schemas.microsoft.com/office/word/2010/wordprocessingGroup" xmlns:wpi="http://schemas.microsoft.com/office/word/2010/wordprocessingInk" xmlns:wne="http://schemas.microsoft.com/office/word/2006/wordml" xmlns:wps="http://schemas.microsoft.com/office/word/2010/wordprocessingShape" mc:Ignorable="w14 w15 w16se w16cid wp14">
-  <w:footnote w:type="separator" w:id="-1">
-    <w:p>
-      <w:pPr>
-        <w:spacing w:after="0" w:line="240" w:lineRule="auto"/>
-      </w:pPr>
-      <w:r>
-        <w:separator/>
-      </w:r>
-    </w:p>
-  </w:footnote>
-  <w:footnote w:type="continuationSeparator" w:id="0">
-    <w:p>
-      <w:pPr>
-        <w:spacing w:after="0" w:line="240" w:lineRule="auto"/>
-      </w:pPr>
-      <w:r>
-        <w:continuationSeparator/>
-      </w:r>
-    </w:p>
-  </w:footnote>
-</w:footnotes>
-</file>
-
 <file path=word/numbering.xml><?xml version="1.0" encoding="utf-8"?>
-<w:numbering xmlns:wpc="http://schemas.microsoft.com/office/word/2010/wordprocessingCanvas" xmlns:cx="http://schemas.microsoft.com/office/drawing/2014/chartex" xmlns:cx1="http://schemas.microsoft.com/office/drawing/2015/9/8/chartex" xmlns:cx2="http://schemas.microsoft.com/office/drawing/2015/10/21/chartex" xmlns:cx3="http://schemas.microsoft.com/office/drawing/2016/5/9/chartex" xmlns:cx4="http://schemas.microsoft.com/office/drawing/2016/5/10/chartex" xmlns:cx5="http://schemas.microsoft.com/office/drawing/2016/5/11/chartex" xmlns:cx6="http://schemas.microsoft.com/office/drawing/2016/5/12/chartex" xmlns:cx7="http://schemas.microsoft.com/office/drawing/2016/5/13/chartex" xmlns:cx8="http://schemas.microsoft.com/office/drawing/2016/5/14/chartex" xmlns:mc="http://schemas.openxmlformats.org/markup-compatibility/2006" xmlns:aink="http://schemas.microsoft.com/office/drawing/2016/ink" xmlns:am3d="http://schemas.microsoft.com/office/drawing/2017/model3d" xmlns:o="urn:schemas-microsoft-com:office:office" xmlns:r="http://schemas.openxmlformats.org/officeDocument/2006/relationships" xmlns:m="http://schemas.openxmlformats.org/officeDocument/2006/math" xmlns:v="urn:schemas-microsoft-com:vml" xmlns:wp14="http://schemas.microsoft.com/office/word/2010/wordprocessingDrawing" xmlns:wp="http://schemas.openxmlformats.org/drawingml/2006/wordprocessingDrawing" xmlns:w10="urn:schemas-microsoft-com:office:word" xmlns:w="http://schemas.openxmlformats.org/wordprocessingml/2006/main" xmlns:w14="http://schemas.microsoft.com/office/word/2010/wordml" xmlns:w15="http://schemas.microsoft.com/office/word/2012/wordml" xmlns:w16cid="http://schemas.microsoft.com/office/word/2016/wordml/cid" xmlns:w16se="http://schemas.microsoft.com/office/word/2015/wordml/symex" xmlns:wpg="http://schemas.microsoft.com/office/word/2010/wordprocessingGroup" xmlns:wpi="http://schemas.microsoft.com/office/word/2010/wordprocessingInk" xmlns:wne="http://schemas.microsoft.com/office/word/2006/wordml" xmlns:wps="http://schemas.microsoft.com/office/word/2010/wordprocessingShape" mc:Ignorable="w14 w15 w16se w16cid wp14">
+<w:numbering xmlns:wpc="http://schemas.microsoft.com/office/word/2010/wordprocessingCanvas" xmlns:cx="http://schemas.microsoft.com/office/drawing/2014/chartex" xmlns:cx1="http://schemas.microsoft.com/office/drawing/2015/9/8/chartex" xmlns:mc="http://schemas.openxmlformats.org/markup-compatibility/2006" xmlns:o="urn:schemas-microsoft-com:office:office" xmlns:r="http://schemas.openxmlformats.org/officeDocument/2006/relationships" xmlns:m="http://schemas.openxmlformats.org/officeDocument/2006/math" xmlns:v="urn:schemas-microsoft-com:vml" xmlns:wp14="http://schemas.microsoft.com/office/word/2010/wordprocessingDrawing" xmlns:wp="http://schemas.openxmlformats.org/drawingml/2006/wordprocessingDrawing" xmlns:w10="urn:schemas-microsoft-com:office:word" xmlns:w="http://schemas.openxmlformats.org/wordprocessingml/2006/main" xmlns:w14="http://schemas.microsoft.com/office/word/2010/wordml" xmlns:w15="http://schemas.microsoft.com/office/word/2012/wordml" xmlns:w16se="http://schemas.microsoft.com/office/word/2015/wordml/symex" xmlns:wpg="http://schemas.microsoft.com/office/word/2010/wordprocessingGroup" xmlns:wpi="http://schemas.microsoft.com/office/word/2010/wordprocessingInk" xmlns:wne="http://schemas.microsoft.com/office/word/2006/wordml" xmlns:wps="http://schemas.microsoft.com/office/word/2010/wordprocessingShape" mc:Ignorable="w14 w15 w16se wp14">
   <w:abstractNum w:abstractNumId="0" w15:restartNumberingAfterBreak="0">
     <w:nsid w:val="0A004392"/>
     <w:multiLevelType w:val="hybridMultilevel"/>
@@ -2028,7 +1848,7 @@
 </file>
 
 <file path=word/styles.xml><?xml version="1.0" encoding="utf-8"?>
-<w:styles xmlns:mc="http://schemas.openxmlformats.org/markup-compatibility/2006" xmlns:r="http://schemas.openxmlformats.org/officeDocument/2006/relationships" xmlns:w="http://schemas.openxmlformats.org/wordprocessingml/2006/main" xmlns:w14="http://schemas.microsoft.com/office/word/2010/wordml" xmlns:w15="http://schemas.microsoft.com/office/word/2012/wordml" xmlns:w16cid="http://schemas.microsoft.com/office/word/2016/wordml/cid" xmlns:w16se="http://schemas.microsoft.com/office/word/2015/wordml/symex" mc:Ignorable="w14 w15 w16se w16cid">
+<w:styles xmlns:mc="http://schemas.openxmlformats.org/markup-compatibility/2006" xmlns:r="http://schemas.openxmlformats.org/officeDocument/2006/relationships" xmlns:w="http://schemas.openxmlformats.org/wordprocessingml/2006/main" xmlns:w14="http://schemas.microsoft.com/office/word/2010/wordml" xmlns:w15="http://schemas.microsoft.com/office/word/2012/wordml" xmlns:w16se="http://schemas.microsoft.com/office/word/2015/wordml/symex" mc:Ignorable="w14 w15 w16se">
   <w:docDefaults>
     <w:rPrDefault>
       <w:rPr>
@@ -2044,7 +1864,7 @@
       </w:pPr>
     </w:pPrDefault>
   </w:docDefaults>
-  <w:latentStyles w:defLockedState="0" w:defUIPriority="99" w:defSemiHidden="0" w:defUnhideWhenUsed="0" w:defQFormat="0" w:count="375">
+  <w:latentStyles w:defLockedState="0" w:defUIPriority="99" w:defSemiHidden="0" w:defUnhideWhenUsed="0" w:defQFormat="0" w:count="371">
     <w:lsdException w:name="Normal" w:uiPriority="0" w:qFormat="1"/>
     <w:lsdException w:name="heading 1" w:uiPriority="9" w:qFormat="1"/>
     <w:lsdException w:name="heading 2" w:semiHidden="1" w:uiPriority="9" w:unhideWhenUsed="1" w:qFormat="1"/>
@@ -2150,6 +1970,7 @@
     <w:lsdException w:name="HTML Sample" w:semiHidden="1" w:unhideWhenUsed="1"/>
     <w:lsdException w:name="HTML Typewriter" w:semiHidden="1" w:unhideWhenUsed="1"/>
     <w:lsdException w:name="HTML Variable" w:semiHidden="1" w:unhideWhenUsed="1"/>
+    <w:lsdException w:name="Normal Table" w:semiHidden="1" w:unhideWhenUsed="1"/>
     <w:lsdException w:name="annotation subject" w:semiHidden="1" w:unhideWhenUsed="1"/>
     <w:lsdException w:name="No List" w:semiHidden="1" w:unhideWhenUsed="1"/>
     <w:lsdException w:name="Outline List 1" w:semiHidden="1" w:unhideWhenUsed="1"/>
@@ -2193,8 +2014,10 @@
     <w:lsdException w:name="Table Elegant" w:semiHidden="1" w:unhideWhenUsed="1"/>
     <w:lsdException w:name="Table Professional" w:semiHidden="1" w:unhideWhenUsed="1"/>
     <w:lsdException w:name="Table Subtle 1" w:semiHidden="1" w:unhideWhenUsed="1"/>
+    <w:lsdException w:name="Table Subtle 2" w:semiHidden="1" w:unhideWhenUsed="1"/>
     <w:lsdException w:name="Table Web 1" w:semiHidden="1" w:unhideWhenUsed="1"/>
     <w:lsdException w:name="Table Web 2" w:semiHidden="1" w:unhideWhenUsed="1"/>
+    <w:lsdException w:name="Table Web 3" w:semiHidden="1" w:unhideWhenUsed="1"/>
     <w:lsdException w:name="Balloon Text" w:semiHidden="1" w:unhideWhenUsed="1"/>
     <w:lsdException w:name="Table Grid" w:uiPriority="39"/>
     <w:lsdException w:name="Table Theme" w:semiHidden="1" w:unhideWhenUsed="1"/>
@@ -2413,10 +2236,6 @@
     <w:lsdException w:name="List Table 5 Dark Accent 6" w:uiPriority="50"/>
     <w:lsdException w:name="List Table 6 Colorful Accent 6" w:uiPriority="51"/>
     <w:lsdException w:name="List Table 7 Colorful Accent 6" w:uiPriority="52"/>
-    <w:lsdException w:name="Mention" w:semiHidden="1" w:unhideWhenUsed="1"/>
-    <w:lsdException w:name="Smart Hyperlink" w:semiHidden="1" w:unhideWhenUsed="1"/>
-    <w:lsdException w:name="Hashtag" w:semiHidden="1" w:unhideWhenUsed="1"/>
-    <w:lsdException w:name="Unresolved Mention" w:semiHidden="1" w:unhideWhenUsed="1"/>
   </w:latentStyles>
   <w:style w:type="paragraph" w:default="1" w:styleId="Normal">
     <w:name w:val="Normal"/>
@@ -2459,50 +2278,6 @@
       <w:ind w:left="720"/>
       <w:contextualSpacing/>
     </w:pPr>
-  </w:style>
-  <w:style w:type="paragraph" w:styleId="Header">
-    <w:name w:val="header"/>
-    <w:basedOn w:val="Normal"/>
-    <w:link w:val="HeaderChar"/>
-    <w:uiPriority w:val="99"/>
-    <w:unhideWhenUsed/>
-    <w:rsid w:val="00BA26FF"/>
-    <w:pPr>
-      <w:tabs>
-        <w:tab w:val="center" w:pos="4320"/>
-        <w:tab w:val="right" w:pos="8640"/>
-      </w:tabs>
-      <w:spacing w:after="0" w:line="240" w:lineRule="auto"/>
-    </w:pPr>
-  </w:style>
-  <w:style w:type="character" w:customStyle="1" w:styleId="HeaderChar">
-    <w:name w:val="Header Char"/>
-    <w:basedOn w:val="DefaultParagraphFont"/>
-    <w:link w:val="Header"/>
-    <w:uiPriority w:val="99"/>
-    <w:rsid w:val="00BA26FF"/>
-  </w:style>
-  <w:style w:type="paragraph" w:styleId="Footer">
-    <w:name w:val="footer"/>
-    <w:basedOn w:val="Normal"/>
-    <w:link w:val="FooterChar"/>
-    <w:uiPriority w:val="99"/>
-    <w:unhideWhenUsed/>
-    <w:rsid w:val="00BA26FF"/>
-    <w:pPr>
-      <w:tabs>
-        <w:tab w:val="center" w:pos="4320"/>
-        <w:tab w:val="right" w:pos="8640"/>
-      </w:tabs>
-      <w:spacing w:after="0" w:line="240" w:lineRule="auto"/>
-    </w:pPr>
-  </w:style>
-  <w:style w:type="character" w:customStyle="1" w:styleId="FooterChar">
-    <w:name w:val="Footer Char"/>
-    <w:basedOn w:val="DefaultParagraphFont"/>
-    <w:link w:val="Footer"/>
-    <w:uiPriority w:val="99"/>
-    <w:rsid w:val="00BA26FF"/>
   </w:style>
 </w:styles>
 </file>

</xml_diff>

<commit_message>
Revert "Revert "Merge branch 'Sayed' of https://github.com/Amr-Aboshama/CarAgency into Sayed""
This reverts commit fb1d14d8cdc66534ad129f47d187c78f95a8aac0.
</commit_message>
<xml_diff>
--- a/Todo forms.docx
+++ b/Todo forms.docx
@@ -1,6 +1,6 @@
 
 <file path=word/document.xml><?xml version="1.0" encoding="utf-8"?>
-<w:document xmlns:wpc="http://schemas.microsoft.com/office/word/2010/wordprocessingCanvas" xmlns:cx="http://schemas.microsoft.com/office/drawing/2014/chartex" xmlns:cx1="http://schemas.microsoft.com/office/drawing/2015/9/8/chartex" xmlns:mc="http://schemas.openxmlformats.org/markup-compatibility/2006" xmlns:o="urn:schemas-microsoft-com:office:office" xmlns:r="http://schemas.openxmlformats.org/officeDocument/2006/relationships" xmlns:m="http://schemas.openxmlformats.org/officeDocument/2006/math" xmlns:v="urn:schemas-microsoft-com:vml" xmlns:wp14="http://schemas.microsoft.com/office/word/2010/wordprocessingDrawing" xmlns:wp="http://schemas.openxmlformats.org/drawingml/2006/wordprocessingDrawing" xmlns:w10="urn:schemas-microsoft-com:office:word" xmlns:w="http://schemas.openxmlformats.org/wordprocessingml/2006/main" xmlns:w14="http://schemas.microsoft.com/office/word/2010/wordml" xmlns:w15="http://schemas.microsoft.com/office/word/2012/wordml" xmlns:w16se="http://schemas.microsoft.com/office/word/2015/wordml/symex" xmlns:wpg="http://schemas.microsoft.com/office/word/2010/wordprocessingGroup" xmlns:wpi="http://schemas.microsoft.com/office/word/2010/wordprocessingInk" xmlns:wne="http://schemas.microsoft.com/office/word/2006/wordml" xmlns:wps="http://schemas.microsoft.com/office/word/2010/wordprocessingShape" mc:Ignorable="w14 w15 w16se wp14">
+<w:document xmlns:wpc="http://schemas.microsoft.com/office/word/2010/wordprocessingCanvas" xmlns:cx="http://schemas.microsoft.com/office/drawing/2014/chartex" xmlns:cx1="http://schemas.microsoft.com/office/drawing/2015/9/8/chartex" xmlns:cx2="http://schemas.microsoft.com/office/drawing/2015/10/21/chartex" xmlns:cx3="http://schemas.microsoft.com/office/drawing/2016/5/9/chartex" xmlns:cx4="http://schemas.microsoft.com/office/drawing/2016/5/10/chartex" xmlns:cx5="http://schemas.microsoft.com/office/drawing/2016/5/11/chartex" xmlns:cx6="http://schemas.microsoft.com/office/drawing/2016/5/12/chartex" xmlns:cx7="http://schemas.microsoft.com/office/drawing/2016/5/13/chartex" xmlns:cx8="http://schemas.microsoft.com/office/drawing/2016/5/14/chartex" xmlns:mc="http://schemas.openxmlformats.org/markup-compatibility/2006" xmlns:aink="http://schemas.microsoft.com/office/drawing/2016/ink" xmlns:am3d="http://schemas.microsoft.com/office/drawing/2017/model3d" xmlns:o="urn:schemas-microsoft-com:office:office" xmlns:r="http://schemas.openxmlformats.org/officeDocument/2006/relationships" xmlns:m="http://schemas.openxmlformats.org/officeDocument/2006/math" xmlns:v="urn:schemas-microsoft-com:vml" xmlns:wp14="http://schemas.microsoft.com/office/word/2010/wordprocessingDrawing" xmlns:wp="http://schemas.openxmlformats.org/drawingml/2006/wordprocessingDrawing" xmlns:w10="urn:schemas-microsoft-com:office:word" xmlns:w="http://schemas.openxmlformats.org/wordprocessingml/2006/main" xmlns:w14="http://schemas.microsoft.com/office/word/2010/wordml" xmlns:w15="http://schemas.microsoft.com/office/word/2012/wordml" xmlns:w16cid="http://schemas.microsoft.com/office/word/2016/wordml/cid" xmlns:w16se="http://schemas.microsoft.com/office/word/2015/wordml/symex" xmlns:wpg="http://schemas.microsoft.com/office/word/2010/wordprocessingGroup" xmlns:wpi="http://schemas.microsoft.com/office/word/2010/wordprocessingInk" xmlns:wne="http://schemas.microsoft.com/office/word/2006/wordml" xmlns:wps="http://schemas.microsoft.com/office/word/2010/wordprocessingShape" mc:Ignorable="w14 w15 w16se w16cid wp14">
   <w:body>
     <w:p>
       <w:r>
@@ -445,11 +445,67 @@
       <w:r>
         <w:tab/>
       </w:r>
-      <w:r>
-        <w:tab/>
-      </w:r>
-      <w:r>
-        <w:tab/>
+    </w:p>
+    <w:p>
+      <w:pPr>
+        <w:pStyle w:val="ListParagraph"/>
+        <w:numPr>
+          <w:ilvl w:val="0"/>
+          <w:numId w:val="4"/>
+        </w:numPr>
+      </w:pPr>
+      <w:r>
+        <w:t>Add new sales</w:t>
+      </w:r>
+      <w:r>
+        <w:tab/>
+      </w:r>
+      <w:r>
+        <w:tab/>
+      </w:r>
+      <w:r>
+        <w:tab/>
+      </w:r>
+      <w:r>
+        <w:tab/>
+      </w:r>
+      <w:r>
+        <w:tab/>
+      </w:r>
+      <w:r>
+        <w:tab/>
+      </w:r>
+      <w:r>
+        <w:tab/>
+        <w:t>?</w:t>
+      </w:r>
+    </w:p>
+    <w:p>
+      <w:pPr>
+        <w:pStyle w:val="ListParagraph"/>
+        <w:numPr>
+          <w:ilvl w:val="0"/>
+          <w:numId w:val="4"/>
+        </w:numPr>
+      </w:pPr>
+      <w:r>
+        <w:t>Add Installments &amp; Cheques</w:t>
+      </w:r>
+      <w:r>
+        <w:tab/>
+      </w:r>
+      <w:r>
+        <w:tab/>
+      </w:r>
+      <w:r>
+        <w:tab/>
+      </w:r>
+      <w:r>
+        <w:tab/>
+      </w:r>
+      <w:r>
+        <w:tab/>
+        <w:t>Sayed*2</w:t>
       </w:r>
       <w:r>
         <w:tab/>
@@ -490,6 +546,9 @@
         <w:tab/>
         <w:t>Sayed</w:t>
       </w:r>
+      <w:r>
+        <w:t>*2</w:t>
+      </w:r>
     </w:p>
     <w:p>
       <w:pPr>
@@ -560,7 +619,9 @@
       </w:r>
       <w:r>
         <w:tab/>
-        <w:t>Sayed</w:t>
+      </w:r>
+      <w:r>
+        <w:t>Nehal</w:t>
       </w:r>
     </w:p>
     <w:p>
@@ -591,290 +652,8 @@
       </w:r>
       <w:r>
         <w:tab/>
-        <w:t>Sayed</w:t>
-      </w:r>
-    </w:p>
-    <w:p>
-      <w:r>
-        <w:t>Admin:</w:t>
-      </w:r>
-    </w:p>
-    <w:p>
-      <w:pPr>
-        <w:pStyle w:val="ListParagraph"/>
-        <w:numPr>
-          <w:ilvl w:val="0"/>
-          <w:numId w:val="7"/>
-        </w:numPr>
-      </w:pPr>
-      <w:r>
-        <w:t xml:space="preserve">Add </w:t>
-      </w:r>
-      <w:r>
-        <w:t>users and employees</w:t>
-      </w:r>
-      <w:r>
-        <w:tab/>
-      </w:r>
-      <w:r>
-        <w:tab/>
-      </w:r>
-      <w:r>
-        <w:tab/>
-      </w:r>
-      <w:r>
-        <w:tab/>
-      </w:r>
-      <w:r>
-        <w:tab/>
-        <w:t>Amr * 2</w:t>
-      </w:r>
-    </w:p>
-    <w:p>
-      <w:pPr>
-        <w:pStyle w:val="ListParagraph"/>
-        <w:numPr>
-          <w:ilvl w:val="0"/>
-          <w:numId w:val="7"/>
-        </w:numPr>
-      </w:pPr>
-      <w:r>
-        <w:t>View &amp;edit employees and users</w:t>
-      </w:r>
-      <w:r>
-        <w:tab/>
-      </w:r>
-      <w:r>
-        <w:tab/>
-      </w:r>
-      <w:r>
-        <w:tab/>
-      </w:r>
-      <w:r>
-        <w:tab/>
-        <w:t>Amr * 2</w:t>
-      </w:r>
-    </w:p>
-    <w:p>
-      <w:pPr>
-        <w:pStyle w:val="ListParagraph"/>
-        <w:numPr>
-          <w:ilvl w:val="0"/>
-          <w:numId w:val="7"/>
-        </w:numPr>
-      </w:pPr>
-      <w:r>
-        <w:t xml:space="preserve">Add suppliers </w:t>
-      </w:r>
-      <w:r>
-        <w:t>############</w:t>
-      </w:r>
-    </w:p>
-    <w:p>
-      <w:pPr>
-        <w:pStyle w:val="ListParagraph"/>
-        <w:numPr>
-          <w:ilvl w:val="0"/>
-          <w:numId w:val="7"/>
-        </w:numPr>
-      </w:pPr>
-      <w:r>
-        <w:t>View available cars, sales, purchases, installments, cheques and suppliers</w:t>
-      </w:r>
-      <w:r>
-        <w:t>########</w:t>
-      </w:r>
-    </w:p>
-    <w:p>
-      <w:pPr>
-        <w:pStyle w:val="ListParagraph"/>
-        <w:numPr>
-          <w:ilvl w:val="0"/>
-          <w:numId w:val="7"/>
-        </w:numPr>
-      </w:pPr>
-      <w:r>
-        <w:t>View safe status</w:t>
-      </w:r>
-      <w:r>
-        <w:t>##############</w:t>
-      </w:r>
-    </w:p>
-    <w:p>
-      <w:pPr>
-        <w:pStyle w:val="ListParagraph"/>
-        <w:numPr>
-          <w:ilvl w:val="0"/>
-          <w:numId w:val="7"/>
-        </w:numPr>
-      </w:pPr>
-      <w:r>
-        <w:t>Add transaction to safe &amp; bank</w:t>
-      </w:r>
-      <w:r>
-        <w:t>########</w:t>
-      </w:r>
-    </w:p>
-    <w:p>
-      <w:pPr>
-        <w:pStyle w:val="ListParagraph"/>
-        <w:numPr>
-          <w:ilvl w:val="0"/>
-          <w:numId w:val="7"/>
-        </w:numPr>
-      </w:pPr>
-      <w:r>
-        <w:t>Put primary price for cars</w:t>
-      </w:r>
-      <w:r>
-        <w:t>(NOT FORM)</w:t>
-      </w:r>
-      <w:r>
-        <w:tab/>
-      </w:r>
-      <w:r>
-        <w:tab/>
-      </w:r>
-      <w:r>
-        <w:tab/>
-      </w:r>
-      <w:r>
-        <w:tab/>
-      </w:r>
-      <w:r>
-        <w:tab/>
-      </w:r>
-    </w:p>
-    <w:p>
-      <w:pPr>
-        <w:pStyle w:val="ListParagraph"/>
-        <w:numPr>
-          <w:ilvl w:val="0"/>
-          <w:numId w:val="7"/>
-        </w:numPr>
-      </w:pPr>
-      <w:r>
-        <w:t>Edit records that was entered by mistake within 24 hours</w:t>
-      </w:r>
-      <w:r>
-        <w:t xml:space="preserve"> ( LATELY)</w:t>
-      </w:r>
-    </w:p>
-    <w:p>
-      <w:pPr>
-        <w:pStyle w:val="ListParagraph"/>
-        <w:numPr>
-          <w:ilvl w:val="0"/>
-          <w:numId w:val="7"/>
-        </w:numPr>
-      </w:pPr>
-      <w:r>
-        <w:t>......</w:t>
-      </w:r>
-      <w:r>
-        <w:t xml:space="preserve"> </w:t>
-      </w:r>
-    </w:p>
-    <w:p/>
-    <w:p>
-      <w:r>
-        <w:lastRenderedPageBreak/>
-        <w:t>General:</w:t>
-      </w:r>
-    </w:p>
-    <w:p>
-      <w:pPr>
-        <w:pStyle w:val="ListParagraph"/>
-        <w:numPr>
-          <w:ilvl w:val="0"/>
-          <w:numId w:val="8"/>
-        </w:numPr>
-      </w:pPr>
-      <w:r>
-        <w:t>Add &amp; Edit Currency</w:t>
-      </w:r>
-      <w:r>
-        <w:tab/>
-      </w:r>
-      <w:r>
-        <w:tab/>
-      </w:r>
-      <w:r>
-        <w:tab/>
-      </w:r>
-      <w:r>
-        <w:tab/>
-      </w:r>
-      <w:r>
-        <w:tab/>
-      </w:r>
-      <w:r>
-        <w:tab/>
-        <w:t>Ayman</w:t>
-      </w:r>
-    </w:p>
-    <w:p>
-      <w:pPr>
-        <w:pStyle w:val="ListParagraph"/>
-        <w:numPr>
-          <w:ilvl w:val="0"/>
-          <w:numId w:val="8"/>
-        </w:numPr>
-      </w:pPr>
-      <w:r>
-        <w:t>Sales Manager</w:t>
-      </w:r>
-      <w:r>
-        <w:tab/>
-      </w:r>
-      <w:r>
-        <w:tab/>
-      </w:r>
-      <w:r>
-        <w:tab/>
-      </w:r>
-      <w:r>
-        <w:tab/>
-      </w:r>
-      <w:r>
-        <w:tab/>
-      </w:r>
-      <w:r>
-        <w:tab/>
-      </w:r>
-      <w:r>
-        <w:tab/>
-        <w:t>Ayman</w:t>
-      </w:r>
-    </w:p>
-    <w:p>
-      <w:pPr>
-        <w:pStyle w:val="ListParagraph"/>
-        <w:numPr>
-          <w:ilvl w:val="0"/>
-          <w:numId w:val="8"/>
-        </w:numPr>
-      </w:pPr>
-      <w:r>
-        <w:t>Treasury Manager</w:t>
-      </w:r>
-      <w:r>
-        <w:tab/>
-      </w:r>
-      <w:r>
-        <w:tab/>
-      </w:r>
-      <w:r>
-        <w:tab/>
-      </w:r>
-      <w:r>
-        <w:tab/>
-      </w:r>
-      <w:r>
-        <w:tab/>
-      </w:r>
-      <w:r>
-        <w:tab/>
+      </w:r>
+      <w:r>
         <w:t>Nehal</w:t>
       </w:r>
     </w:p>
@@ -883,242 +662,593 @@
         <w:pStyle w:val="ListParagraph"/>
         <w:numPr>
           <w:ilvl w:val="0"/>
-          <w:numId w:val="8"/>
-        </w:numPr>
-      </w:pPr>
-      <w:r>
-        <w:t>Bank Manager</w:t>
-      </w:r>
-      <w:r>
-        <w:tab/>
-      </w:r>
-      <w:r>
-        <w:tab/>
-      </w:r>
-      <w:r>
-        <w:tab/>
-      </w:r>
-      <w:r>
-        <w:tab/>
-      </w:r>
-      <w:r>
-        <w:tab/>
-      </w:r>
-      <w:r>
-        <w:tab/>
-      </w:r>
-      <w:r>
-        <w:tab/>
-        <w:t>Ayman</w:t>
-      </w:r>
-    </w:p>
-    <w:p>
-      <w:pPr>
-        <w:pStyle w:val="ListParagraph"/>
-        <w:numPr>
-          <w:ilvl w:val="0"/>
-          <w:numId w:val="8"/>
-        </w:numPr>
-      </w:pPr>
-      <w:r>
-        <w:t>Purchases Manager</w:t>
-      </w:r>
-      <w:r>
-        <w:tab/>
-      </w:r>
-      <w:r>
-        <w:tab/>
-      </w:r>
-      <w:r>
-        <w:tab/>
-      </w:r>
-      <w:r>
-        <w:tab/>
-      </w:r>
-      <w:r>
-        <w:tab/>
-      </w:r>
-      <w:r>
-        <w:tab/>
-        <w:t>Nehal</w:t>
-      </w:r>
-    </w:p>
-    <w:p>
-      <w:pPr>
-        <w:pStyle w:val="ListParagraph"/>
-        <w:numPr>
-          <w:ilvl w:val="0"/>
-          <w:numId w:val="8"/>
-        </w:numPr>
-      </w:pPr>
-      <w:r>
-        <w:t>Credit Manager</w:t>
-      </w:r>
-      <w:r>
-        <w:tab/>
-      </w:r>
-      <w:r>
-        <w:tab/>
-      </w:r>
-      <w:r>
-        <w:tab/>
-      </w:r>
-      <w:r>
-        <w:tab/>
-      </w:r>
-      <w:r>
-        <w:tab/>
-      </w:r>
-      <w:r>
-        <w:tab/>
-      </w:r>
-      <w:r>
-        <w:tab/>
-        <w:t>Sayed</w:t>
-      </w:r>
-    </w:p>
-    <w:p>
-      <w:pPr>
-        <w:pStyle w:val="ListParagraph"/>
-        <w:numPr>
-          <w:ilvl w:val="0"/>
-          <w:numId w:val="8"/>
-        </w:numPr>
-      </w:pPr>
-      <w:r>
-        <w:t>Inventory Manager</w:t>
-      </w:r>
-      <w:r>
-        <w:tab/>
-      </w:r>
-      <w:r>
-        <w:tab/>
-      </w:r>
-      <w:r>
-        <w:tab/>
-      </w:r>
-      <w:r>
-        <w:tab/>
-      </w:r>
-      <w:r>
-        <w:tab/>
-      </w:r>
-      <w:r>
-        <w:tab/>
-        <w:t>Ayman</w:t>
-      </w:r>
-    </w:p>
-    <w:p>
-      <w:pPr>
-        <w:pStyle w:val="ListParagraph"/>
-        <w:numPr>
-          <w:ilvl w:val="0"/>
-          <w:numId w:val="8"/>
-        </w:numPr>
-      </w:pPr>
-      <w:r>
-        <w:t>Admin</w:t>
-      </w:r>
-      <w:r>
-        <w:tab/>
-      </w:r>
-      <w:r>
-        <w:tab/>
-      </w:r>
-      <w:r>
-        <w:tab/>
-      </w:r>
-      <w:r>
-        <w:tab/>
-      </w:r>
-      <w:r>
-        <w:tab/>
-      </w:r>
-      <w:r>
-        <w:tab/>
-      </w:r>
-      <w:r>
-        <w:tab/>
-      </w:r>
-      <w:r>
-        <w:tab/>
-        <w:t>Amr</w:t>
-      </w:r>
-    </w:p>
-    <w:p>
-      <w:pPr>
-        <w:pStyle w:val="ListParagraph"/>
-        <w:numPr>
-          <w:ilvl w:val="0"/>
-          <w:numId w:val="8"/>
-        </w:numPr>
-      </w:pPr>
-      <w:r>
-        <w:t>Login</w:t>
-      </w:r>
-      <w:r>
-        <w:tab/>
-      </w:r>
-      <w:r>
-        <w:tab/>
-      </w:r>
-      <w:r>
-        <w:tab/>
-      </w:r>
-      <w:r>
-        <w:tab/>
-      </w:r>
-      <w:r>
-        <w:tab/>
-      </w:r>
-      <w:r>
-        <w:tab/>
-      </w:r>
-      <w:r>
-        <w:tab/>
-      </w:r>
-      <w:r>
-        <w:tab/>
-      </w:r>
-      <w:r>
-        <w:t>Sayed</w:t>
-      </w:r>
-    </w:p>
-    <w:p>
-      <w:pPr>
-        <w:pStyle w:val="ListParagraph"/>
-        <w:numPr>
-          <w:ilvl w:val="0"/>
-          <w:numId w:val="8"/>
-        </w:numPr>
-      </w:pPr>
-      <w:r>
-        <w:t>Reset Password</w:t>
-      </w:r>
-      <w:r>
-        <w:tab/>
-      </w:r>
-      <w:r>
-        <w:tab/>
-      </w:r>
-      <w:r>
-        <w:tab/>
-      </w:r>
-      <w:r>
-        <w:tab/>
-      </w:r>
-      <w:r>
-        <w:tab/>
-      </w:r>
-      <w:r>
-        <w:tab/>
-      </w:r>
-      <w:r>
-        <w:tab/>
-        <w:t>Nehal</w:t>
+          <w:numId w:val="6"/>
+        </w:numPr>
+      </w:pPr>
+      <w:r>
+        <w:t>Add new Store</w:t>
+      </w:r>
+      <w:r>
+        <w:tab/>
+      </w:r>
+      <w:r>
+        <w:tab/>
+      </w:r>
+      <w:r>
+        <w:tab/>
+      </w:r>
+      <w:r>
+        <w:tab/>
+      </w:r>
+      <w:r>
+        <w:tab/>
+      </w:r>
+      <w:r>
+        <w:tab/>
+      </w:r>
+      <w:r>
+        <w:tab/>
+        <w:t>?</w:t>
       </w:r>
       <w:bookmarkStart w:id="0" w:name="_GoBack"/>
       <w:bookmarkEnd w:id="0"/>
+    </w:p>
+    <w:p>
+      <w:r>
+        <w:t>Admin:</w:t>
+      </w:r>
+    </w:p>
+    <w:p>
+      <w:pPr>
+        <w:pStyle w:val="ListParagraph"/>
+        <w:numPr>
+          <w:ilvl w:val="0"/>
+          <w:numId w:val="7"/>
+        </w:numPr>
+      </w:pPr>
+      <w:r>
+        <w:t xml:space="preserve">Add </w:t>
+      </w:r>
+      <w:r>
+        <w:t>users and employees</w:t>
+      </w:r>
+      <w:r>
+        <w:tab/>
+      </w:r>
+      <w:r>
+        <w:tab/>
+      </w:r>
+      <w:r>
+        <w:tab/>
+      </w:r>
+      <w:r>
+        <w:tab/>
+      </w:r>
+      <w:r>
+        <w:tab/>
+        <w:t>Amr * 2</w:t>
+      </w:r>
+    </w:p>
+    <w:p>
+      <w:pPr>
+        <w:pStyle w:val="ListParagraph"/>
+        <w:numPr>
+          <w:ilvl w:val="0"/>
+          <w:numId w:val="7"/>
+        </w:numPr>
+      </w:pPr>
+      <w:r>
+        <w:t>View &amp;edit employees and users</w:t>
+      </w:r>
+      <w:r>
+        <w:tab/>
+      </w:r>
+      <w:r>
+        <w:tab/>
+      </w:r>
+      <w:r>
+        <w:tab/>
+      </w:r>
+      <w:r>
+        <w:tab/>
+        <w:t>Amr * 2</w:t>
+      </w:r>
+    </w:p>
+    <w:p>
+      <w:pPr>
+        <w:pStyle w:val="ListParagraph"/>
+        <w:numPr>
+          <w:ilvl w:val="0"/>
+          <w:numId w:val="7"/>
+        </w:numPr>
+      </w:pPr>
+      <w:r>
+        <w:t>Add new Job</w:t>
+      </w:r>
+      <w:r>
+        <w:tab/>
+      </w:r>
+      <w:r>
+        <w:tab/>
+      </w:r>
+      <w:r>
+        <w:tab/>
+      </w:r>
+      <w:r>
+        <w:tab/>
+      </w:r>
+      <w:r>
+        <w:tab/>
+      </w:r>
+      <w:r>
+        <w:tab/>
+      </w:r>
+      <w:r>
+        <w:tab/>
+        <w:t>Sayed</w:t>
+      </w:r>
+    </w:p>
+    <w:p>
+      <w:pPr>
+        <w:pStyle w:val="ListParagraph"/>
+        <w:numPr>
+          <w:ilvl w:val="0"/>
+          <w:numId w:val="7"/>
+        </w:numPr>
+      </w:pPr>
+      <w:r>
+        <w:t xml:space="preserve">Add suppliers </w:t>
+      </w:r>
+      <w:r>
+        <w:t>############</w:t>
+      </w:r>
+    </w:p>
+    <w:p>
+      <w:pPr>
+        <w:pStyle w:val="ListParagraph"/>
+        <w:numPr>
+          <w:ilvl w:val="0"/>
+          <w:numId w:val="7"/>
+        </w:numPr>
+      </w:pPr>
+      <w:r>
+        <w:t>View available cars, sales, purchases, installments, cheques and suppliers</w:t>
+      </w:r>
+      <w:r>
+        <w:t>########</w:t>
+      </w:r>
+    </w:p>
+    <w:p>
+      <w:pPr>
+        <w:pStyle w:val="ListParagraph"/>
+        <w:numPr>
+          <w:ilvl w:val="0"/>
+          <w:numId w:val="7"/>
+        </w:numPr>
+      </w:pPr>
+      <w:r>
+        <w:t>View safe status</w:t>
+      </w:r>
+      <w:r>
+        <w:t>##############</w:t>
+      </w:r>
+    </w:p>
+    <w:p>
+      <w:pPr>
+        <w:pStyle w:val="ListParagraph"/>
+        <w:numPr>
+          <w:ilvl w:val="0"/>
+          <w:numId w:val="7"/>
+        </w:numPr>
+      </w:pPr>
+      <w:r>
+        <w:t>Add transaction to safe &amp; bank</w:t>
+      </w:r>
+      <w:r>
+        <w:t>########</w:t>
+      </w:r>
+    </w:p>
+    <w:p>
+      <w:pPr>
+        <w:pStyle w:val="ListParagraph"/>
+        <w:numPr>
+          <w:ilvl w:val="0"/>
+          <w:numId w:val="7"/>
+        </w:numPr>
+      </w:pPr>
+      <w:r>
+        <w:t>Put primary price for cars</w:t>
+      </w:r>
+      <w:r>
+        <w:t>(NOT FORM)</w:t>
+      </w:r>
+      <w:r>
+        <w:tab/>
+      </w:r>
+      <w:r>
+        <w:tab/>
+      </w:r>
+      <w:r>
+        <w:tab/>
+      </w:r>
+      <w:r>
+        <w:tab/>
+      </w:r>
+      <w:r>
+        <w:tab/>
+      </w:r>
+    </w:p>
+    <w:p>
+      <w:pPr>
+        <w:pStyle w:val="ListParagraph"/>
+        <w:numPr>
+          <w:ilvl w:val="0"/>
+          <w:numId w:val="7"/>
+        </w:numPr>
+      </w:pPr>
+      <w:r>
+        <w:t>Edit records that was entered by mistake within 24 hours</w:t>
+      </w:r>
+      <w:r>
+        <w:t xml:space="preserve"> ( LATELY)</w:t>
+      </w:r>
+    </w:p>
+    <w:p>
+      <w:pPr>
+        <w:pStyle w:val="ListParagraph"/>
+        <w:numPr>
+          <w:ilvl w:val="0"/>
+          <w:numId w:val="7"/>
+        </w:numPr>
+      </w:pPr>
+      <w:r>
+        <w:lastRenderedPageBreak/>
+        <w:t>......</w:t>
+      </w:r>
+      <w:r>
+        <w:t xml:space="preserve"> </w:t>
+      </w:r>
+    </w:p>
+    <w:p>
+      <w:r>
+        <w:t>General:</w:t>
+      </w:r>
+    </w:p>
+    <w:p>
+      <w:pPr>
+        <w:pStyle w:val="ListParagraph"/>
+        <w:numPr>
+          <w:ilvl w:val="0"/>
+          <w:numId w:val="8"/>
+        </w:numPr>
+      </w:pPr>
+      <w:r>
+        <w:t>Add &amp; Edit Currency</w:t>
+      </w:r>
+      <w:r>
+        <w:tab/>
+      </w:r>
+      <w:r>
+        <w:tab/>
+      </w:r>
+      <w:r>
+        <w:tab/>
+      </w:r>
+      <w:r>
+        <w:tab/>
+      </w:r>
+      <w:r>
+        <w:tab/>
+      </w:r>
+      <w:r>
+        <w:tab/>
+        <w:t>Ayman</w:t>
+      </w:r>
+    </w:p>
+    <w:p>
+      <w:pPr>
+        <w:pStyle w:val="ListParagraph"/>
+        <w:numPr>
+          <w:ilvl w:val="0"/>
+          <w:numId w:val="8"/>
+        </w:numPr>
+      </w:pPr>
+      <w:r>
+        <w:t>Sales Manager</w:t>
+      </w:r>
+      <w:r>
+        <w:tab/>
+      </w:r>
+      <w:r>
+        <w:tab/>
+      </w:r>
+      <w:r>
+        <w:tab/>
+      </w:r>
+      <w:r>
+        <w:tab/>
+      </w:r>
+      <w:r>
+        <w:tab/>
+      </w:r>
+      <w:r>
+        <w:tab/>
+      </w:r>
+      <w:r>
+        <w:tab/>
+        <w:t>Ayman</w:t>
+      </w:r>
+    </w:p>
+    <w:p>
+      <w:pPr>
+        <w:pStyle w:val="ListParagraph"/>
+        <w:numPr>
+          <w:ilvl w:val="0"/>
+          <w:numId w:val="8"/>
+        </w:numPr>
+      </w:pPr>
+      <w:r>
+        <w:t>Treasury Manager</w:t>
+      </w:r>
+      <w:r>
+        <w:tab/>
+      </w:r>
+      <w:r>
+        <w:tab/>
+      </w:r>
+      <w:r>
+        <w:tab/>
+      </w:r>
+      <w:r>
+        <w:tab/>
+      </w:r>
+      <w:r>
+        <w:tab/>
+      </w:r>
+      <w:r>
+        <w:tab/>
+        <w:t>Nehal</w:t>
+      </w:r>
+    </w:p>
+    <w:p>
+      <w:pPr>
+        <w:pStyle w:val="ListParagraph"/>
+        <w:numPr>
+          <w:ilvl w:val="0"/>
+          <w:numId w:val="8"/>
+        </w:numPr>
+      </w:pPr>
+      <w:r>
+        <w:t>Bank Manager</w:t>
+      </w:r>
+      <w:r>
+        <w:tab/>
+      </w:r>
+      <w:r>
+        <w:tab/>
+      </w:r>
+      <w:r>
+        <w:tab/>
+      </w:r>
+      <w:r>
+        <w:tab/>
+      </w:r>
+      <w:r>
+        <w:tab/>
+      </w:r>
+      <w:r>
+        <w:tab/>
+      </w:r>
+      <w:r>
+        <w:tab/>
+        <w:t>Ayman</w:t>
+      </w:r>
+    </w:p>
+    <w:p>
+      <w:pPr>
+        <w:pStyle w:val="ListParagraph"/>
+        <w:numPr>
+          <w:ilvl w:val="0"/>
+          <w:numId w:val="8"/>
+        </w:numPr>
+      </w:pPr>
+      <w:r>
+        <w:t>Purchases Manager</w:t>
+      </w:r>
+      <w:r>
+        <w:tab/>
+      </w:r>
+      <w:r>
+        <w:tab/>
+      </w:r>
+      <w:r>
+        <w:tab/>
+      </w:r>
+      <w:r>
+        <w:tab/>
+      </w:r>
+      <w:r>
+        <w:tab/>
+      </w:r>
+      <w:r>
+        <w:tab/>
+        <w:t>Nehal</w:t>
+      </w:r>
+    </w:p>
+    <w:p>
+      <w:pPr>
+        <w:pStyle w:val="ListParagraph"/>
+        <w:numPr>
+          <w:ilvl w:val="0"/>
+          <w:numId w:val="8"/>
+        </w:numPr>
+      </w:pPr>
+      <w:r>
+        <w:t>Credit Manager</w:t>
+      </w:r>
+      <w:r>
+        <w:tab/>
+      </w:r>
+      <w:r>
+        <w:tab/>
+      </w:r>
+      <w:r>
+        <w:tab/>
+      </w:r>
+      <w:r>
+        <w:tab/>
+      </w:r>
+      <w:r>
+        <w:tab/>
+      </w:r>
+      <w:r>
+        <w:tab/>
+      </w:r>
+      <w:r>
+        <w:tab/>
+        <w:t>Sayed</w:t>
+      </w:r>
+    </w:p>
+    <w:p>
+      <w:pPr>
+        <w:pStyle w:val="ListParagraph"/>
+        <w:numPr>
+          <w:ilvl w:val="0"/>
+          <w:numId w:val="8"/>
+        </w:numPr>
+      </w:pPr>
+      <w:r>
+        <w:t>Inventory Manager</w:t>
+      </w:r>
+      <w:r>
+        <w:tab/>
+      </w:r>
+      <w:r>
+        <w:tab/>
+      </w:r>
+      <w:r>
+        <w:tab/>
+      </w:r>
+      <w:r>
+        <w:tab/>
+      </w:r>
+      <w:r>
+        <w:tab/>
+      </w:r>
+      <w:r>
+        <w:tab/>
+        <w:t>Ayman</w:t>
+      </w:r>
+    </w:p>
+    <w:p>
+      <w:pPr>
+        <w:pStyle w:val="ListParagraph"/>
+        <w:numPr>
+          <w:ilvl w:val="0"/>
+          <w:numId w:val="8"/>
+        </w:numPr>
+      </w:pPr>
+      <w:r>
+        <w:t>Admin</w:t>
+      </w:r>
+      <w:r>
+        <w:tab/>
+      </w:r>
+      <w:r>
+        <w:tab/>
+      </w:r>
+      <w:r>
+        <w:tab/>
+      </w:r>
+      <w:r>
+        <w:tab/>
+      </w:r>
+      <w:r>
+        <w:tab/>
+      </w:r>
+      <w:r>
+        <w:tab/>
+      </w:r>
+      <w:r>
+        <w:tab/>
+      </w:r>
+      <w:r>
+        <w:tab/>
+        <w:t>Amr</w:t>
+      </w:r>
+    </w:p>
+    <w:p>
+      <w:pPr>
+        <w:pStyle w:val="ListParagraph"/>
+        <w:numPr>
+          <w:ilvl w:val="0"/>
+          <w:numId w:val="8"/>
+        </w:numPr>
+      </w:pPr>
+      <w:r>
+        <w:t>Login</w:t>
+      </w:r>
+      <w:r>
+        <w:tab/>
+      </w:r>
+      <w:r>
+        <w:tab/>
+      </w:r>
+      <w:r>
+        <w:tab/>
+      </w:r>
+      <w:r>
+        <w:tab/>
+      </w:r>
+      <w:r>
+        <w:tab/>
+      </w:r>
+      <w:r>
+        <w:tab/>
+      </w:r>
+      <w:r>
+        <w:tab/>
+      </w:r>
+      <w:r>
+        <w:tab/>
+      </w:r>
+      <w:r>
+        <w:t>Amr</w:t>
+      </w:r>
+    </w:p>
+    <w:p>
+      <w:pPr>
+        <w:pStyle w:val="ListParagraph"/>
+        <w:numPr>
+          <w:ilvl w:val="0"/>
+          <w:numId w:val="8"/>
+        </w:numPr>
+      </w:pPr>
+      <w:r>
+        <w:t>Reset Password</w:t>
+      </w:r>
+      <w:r>
+        <w:tab/>
+      </w:r>
+      <w:r>
+        <w:tab/>
+      </w:r>
+      <w:r>
+        <w:tab/>
+      </w:r>
+      <w:r>
+        <w:tab/>
+      </w:r>
+      <w:r>
+        <w:tab/>
+      </w:r>
+      <w:r>
+        <w:tab/>
+      </w:r>
+      <w:r>
+        <w:tab/>
+        <w:t>Nehal</w:t>
+      </w:r>
     </w:p>
     <w:sectPr>
       <w:pgSz w:w="12240" w:h="15840"/>
@@ -1130,8 +1260,58 @@
 </w:document>
 </file>
 
+<file path=word/endnotes.xml><?xml version="1.0" encoding="utf-8"?>
+<w:endnotes xmlns:wpc="http://schemas.microsoft.com/office/word/2010/wordprocessingCanvas" xmlns:cx="http://schemas.microsoft.com/office/drawing/2014/chartex" xmlns:cx1="http://schemas.microsoft.com/office/drawing/2015/9/8/chartex" xmlns:cx2="http://schemas.microsoft.com/office/drawing/2015/10/21/chartex" xmlns:cx3="http://schemas.microsoft.com/office/drawing/2016/5/9/chartex" xmlns:cx4="http://schemas.microsoft.com/office/drawing/2016/5/10/chartex" xmlns:cx5="http://schemas.microsoft.com/office/drawing/2016/5/11/chartex" xmlns:cx6="http://schemas.microsoft.com/office/drawing/2016/5/12/chartex" xmlns:cx7="http://schemas.microsoft.com/office/drawing/2016/5/13/chartex" xmlns:cx8="http://schemas.microsoft.com/office/drawing/2016/5/14/chartex" xmlns:mc="http://schemas.openxmlformats.org/markup-compatibility/2006" xmlns:aink="http://schemas.microsoft.com/office/drawing/2016/ink" xmlns:am3d="http://schemas.microsoft.com/office/drawing/2017/model3d" xmlns:o="urn:schemas-microsoft-com:office:office" xmlns:r="http://schemas.openxmlformats.org/officeDocument/2006/relationships" xmlns:m="http://schemas.openxmlformats.org/officeDocument/2006/math" xmlns:v="urn:schemas-microsoft-com:vml" xmlns:wp14="http://schemas.microsoft.com/office/word/2010/wordprocessingDrawing" xmlns:wp="http://schemas.openxmlformats.org/drawingml/2006/wordprocessingDrawing" xmlns:w10="urn:schemas-microsoft-com:office:word" xmlns:w="http://schemas.openxmlformats.org/wordprocessingml/2006/main" xmlns:w14="http://schemas.microsoft.com/office/word/2010/wordml" xmlns:w15="http://schemas.microsoft.com/office/word/2012/wordml" xmlns:w16cid="http://schemas.microsoft.com/office/word/2016/wordml/cid" xmlns:w16se="http://schemas.microsoft.com/office/word/2015/wordml/symex" xmlns:wpg="http://schemas.microsoft.com/office/word/2010/wordprocessingGroup" xmlns:wpi="http://schemas.microsoft.com/office/word/2010/wordprocessingInk" xmlns:wne="http://schemas.microsoft.com/office/word/2006/wordml" xmlns:wps="http://schemas.microsoft.com/office/word/2010/wordprocessingShape" mc:Ignorable="w14 w15 w16se w16cid wp14">
+  <w:endnote w:type="separator" w:id="-1">
+    <w:p>
+      <w:pPr>
+        <w:spacing w:after="0" w:line="240" w:lineRule="auto"/>
+      </w:pPr>
+      <w:r>
+        <w:separator/>
+      </w:r>
+    </w:p>
+  </w:endnote>
+  <w:endnote w:type="continuationSeparator" w:id="0">
+    <w:p>
+      <w:pPr>
+        <w:spacing w:after="0" w:line="240" w:lineRule="auto"/>
+      </w:pPr>
+      <w:r>
+        <w:continuationSeparator/>
+      </w:r>
+    </w:p>
+  </w:endnote>
+</w:endnotes>
+</file>
+
+<file path=word/footnotes.xml><?xml version="1.0" encoding="utf-8"?>
+<w:footnotes xmlns:wpc="http://schemas.microsoft.com/office/word/2010/wordprocessingCanvas" xmlns:cx="http://schemas.microsoft.com/office/drawing/2014/chartex" xmlns:cx1="http://schemas.microsoft.com/office/drawing/2015/9/8/chartex" xmlns:cx2="http://schemas.microsoft.com/office/drawing/2015/10/21/chartex" xmlns:cx3="http://schemas.microsoft.com/office/drawing/2016/5/9/chartex" xmlns:cx4="http://schemas.microsoft.com/office/drawing/2016/5/10/chartex" xmlns:cx5="http://schemas.microsoft.com/office/drawing/2016/5/11/chartex" xmlns:cx6="http://schemas.microsoft.com/office/drawing/2016/5/12/chartex" xmlns:cx7="http://schemas.microsoft.com/office/drawing/2016/5/13/chartex" xmlns:cx8="http://schemas.microsoft.com/office/drawing/2016/5/14/chartex" xmlns:mc="http://schemas.openxmlformats.org/markup-compatibility/2006" xmlns:aink="http://schemas.microsoft.com/office/drawing/2016/ink" xmlns:am3d="http://schemas.microsoft.com/office/drawing/2017/model3d" xmlns:o="urn:schemas-microsoft-com:office:office" xmlns:r="http://schemas.openxmlformats.org/officeDocument/2006/relationships" xmlns:m="http://schemas.openxmlformats.org/officeDocument/2006/math" xmlns:v="urn:schemas-microsoft-com:vml" xmlns:wp14="http://schemas.microsoft.com/office/word/2010/wordprocessingDrawing" xmlns:wp="http://schemas.openxmlformats.org/drawingml/2006/wordprocessingDrawing" xmlns:w10="urn:schemas-microsoft-com:office:word" xmlns:w="http://schemas.openxmlformats.org/wordprocessingml/2006/main" xmlns:w14="http://schemas.microsoft.com/office/word/2010/wordml" xmlns:w15="http://schemas.microsoft.com/office/word/2012/wordml" xmlns:w16cid="http://schemas.microsoft.com/office/word/2016/wordml/cid" xmlns:w16se="http://schemas.microsoft.com/office/word/2015/wordml/symex" xmlns:wpg="http://schemas.microsoft.com/office/word/2010/wordprocessingGroup" xmlns:wpi="http://schemas.microsoft.com/office/word/2010/wordprocessingInk" xmlns:wne="http://schemas.microsoft.com/office/word/2006/wordml" xmlns:wps="http://schemas.microsoft.com/office/word/2010/wordprocessingShape" mc:Ignorable="w14 w15 w16se w16cid wp14">
+  <w:footnote w:type="separator" w:id="-1">
+    <w:p>
+      <w:pPr>
+        <w:spacing w:after="0" w:line="240" w:lineRule="auto"/>
+      </w:pPr>
+      <w:r>
+        <w:separator/>
+      </w:r>
+    </w:p>
+  </w:footnote>
+  <w:footnote w:type="continuationSeparator" w:id="0">
+    <w:p>
+      <w:pPr>
+        <w:spacing w:after="0" w:line="240" w:lineRule="auto"/>
+      </w:pPr>
+      <w:r>
+        <w:continuationSeparator/>
+      </w:r>
+    </w:p>
+  </w:footnote>
+</w:footnotes>
+</file>
+
 <file path=word/numbering.xml><?xml version="1.0" encoding="utf-8"?>
-<w:numbering xmlns:wpc="http://schemas.microsoft.com/office/word/2010/wordprocessingCanvas" xmlns:cx="http://schemas.microsoft.com/office/drawing/2014/chartex" xmlns:cx1="http://schemas.microsoft.com/office/drawing/2015/9/8/chartex" xmlns:mc="http://schemas.openxmlformats.org/markup-compatibility/2006" xmlns:o="urn:schemas-microsoft-com:office:office" xmlns:r="http://schemas.openxmlformats.org/officeDocument/2006/relationships" xmlns:m="http://schemas.openxmlformats.org/officeDocument/2006/math" xmlns:v="urn:schemas-microsoft-com:vml" xmlns:wp14="http://schemas.microsoft.com/office/word/2010/wordprocessingDrawing" xmlns:wp="http://schemas.openxmlformats.org/drawingml/2006/wordprocessingDrawing" xmlns:w10="urn:schemas-microsoft-com:office:word" xmlns:w="http://schemas.openxmlformats.org/wordprocessingml/2006/main" xmlns:w14="http://schemas.microsoft.com/office/word/2010/wordml" xmlns:w15="http://schemas.microsoft.com/office/word/2012/wordml" xmlns:w16se="http://schemas.microsoft.com/office/word/2015/wordml/symex" xmlns:wpg="http://schemas.microsoft.com/office/word/2010/wordprocessingGroup" xmlns:wpi="http://schemas.microsoft.com/office/word/2010/wordprocessingInk" xmlns:wne="http://schemas.microsoft.com/office/word/2006/wordml" xmlns:wps="http://schemas.microsoft.com/office/word/2010/wordprocessingShape" mc:Ignorable="w14 w15 w16se wp14">
+<w:numbering xmlns:wpc="http://schemas.microsoft.com/office/word/2010/wordprocessingCanvas" xmlns:cx="http://schemas.microsoft.com/office/drawing/2014/chartex" xmlns:cx1="http://schemas.microsoft.com/office/drawing/2015/9/8/chartex" xmlns:cx2="http://schemas.microsoft.com/office/drawing/2015/10/21/chartex" xmlns:cx3="http://schemas.microsoft.com/office/drawing/2016/5/9/chartex" xmlns:cx4="http://schemas.microsoft.com/office/drawing/2016/5/10/chartex" xmlns:cx5="http://schemas.microsoft.com/office/drawing/2016/5/11/chartex" xmlns:cx6="http://schemas.microsoft.com/office/drawing/2016/5/12/chartex" xmlns:cx7="http://schemas.microsoft.com/office/drawing/2016/5/13/chartex" xmlns:cx8="http://schemas.microsoft.com/office/drawing/2016/5/14/chartex" xmlns:mc="http://schemas.openxmlformats.org/markup-compatibility/2006" xmlns:aink="http://schemas.microsoft.com/office/drawing/2016/ink" xmlns:am3d="http://schemas.microsoft.com/office/drawing/2017/model3d" xmlns:o="urn:schemas-microsoft-com:office:office" xmlns:r="http://schemas.openxmlformats.org/officeDocument/2006/relationships" xmlns:m="http://schemas.openxmlformats.org/officeDocument/2006/math" xmlns:v="urn:schemas-microsoft-com:vml" xmlns:wp14="http://schemas.microsoft.com/office/word/2010/wordprocessingDrawing" xmlns:wp="http://schemas.openxmlformats.org/drawingml/2006/wordprocessingDrawing" xmlns:w10="urn:schemas-microsoft-com:office:word" xmlns:w="http://schemas.openxmlformats.org/wordprocessingml/2006/main" xmlns:w14="http://schemas.microsoft.com/office/word/2010/wordml" xmlns:w15="http://schemas.microsoft.com/office/word/2012/wordml" xmlns:w16cid="http://schemas.microsoft.com/office/word/2016/wordml/cid" xmlns:w16se="http://schemas.microsoft.com/office/word/2015/wordml/symex" xmlns:wpg="http://schemas.microsoft.com/office/word/2010/wordprocessingGroup" xmlns:wpi="http://schemas.microsoft.com/office/word/2010/wordprocessingInk" xmlns:wne="http://schemas.microsoft.com/office/word/2006/wordml" xmlns:wps="http://schemas.microsoft.com/office/word/2010/wordprocessingShape" mc:Ignorable="w14 w15 w16se w16cid wp14">
   <w:abstractNum w:abstractNumId="0" w15:restartNumberingAfterBreak="0">
     <w:nsid w:val="0A004392"/>
     <w:multiLevelType w:val="hybridMultilevel"/>
@@ -1848,7 +2028,7 @@
 </file>
 
 <file path=word/styles.xml><?xml version="1.0" encoding="utf-8"?>
-<w:styles xmlns:mc="http://schemas.openxmlformats.org/markup-compatibility/2006" xmlns:r="http://schemas.openxmlformats.org/officeDocument/2006/relationships" xmlns:w="http://schemas.openxmlformats.org/wordprocessingml/2006/main" xmlns:w14="http://schemas.microsoft.com/office/word/2010/wordml" xmlns:w15="http://schemas.microsoft.com/office/word/2012/wordml" xmlns:w16se="http://schemas.microsoft.com/office/word/2015/wordml/symex" mc:Ignorable="w14 w15 w16se">
+<w:styles xmlns:mc="http://schemas.openxmlformats.org/markup-compatibility/2006" xmlns:r="http://schemas.openxmlformats.org/officeDocument/2006/relationships" xmlns:w="http://schemas.openxmlformats.org/wordprocessingml/2006/main" xmlns:w14="http://schemas.microsoft.com/office/word/2010/wordml" xmlns:w15="http://schemas.microsoft.com/office/word/2012/wordml" xmlns:w16cid="http://schemas.microsoft.com/office/word/2016/wordml/cid" xmlns:w16se="http://schemas.microsoft.com/office/word/2015/wordml/symex" mc:Ignorable="w14 w15 w16se w16cid">
   <w:docDefaults>
     <w:rPrDefault>
       <w:rPr>
@@ -1864,7 +2044,7 @@
       </w:pPr>
     </w:pPrDefault>
   </w:docDefaults>
-  <w:latentStyles w:defLockedState="0" w:defUIPriority="99" w:defSemiHidden="0" w:defUnhideWhenUsed="0" w:defQFormat="0" w:count="371">
+  <w:latentStyles w:defLockedState="0" w:defUIPriority="99" w:defSemiHidden="0" w:defUnhideWhenUsed="0" w:defQFormat="0" w:count="375">
     <w:lsdException w:name="Normal" w:uiPriority="0" w:qFormat="1"/>
     <w:lsdException w:name="heading 1" w:uiPriority="9" w:qFormat="1"/>
     <w:lsdException w:name="heading 2" w:semiHidden="1" w:uiPriority="9" w:unhideWhenUsed="1" w:qFormat="1"/>
@@ -1970,7 +2150,6 @@
     <w:lsdException w:name="HTML Sample" w:semiHidden="1" w:unhideWhenUsed="1"/>
     <w:lsdException w:name="HTML Typewriter" w:semiHidden="1" w:unhideWhenUsed="1"/>
     <w:lsdException w:name="HTML Variable" w:semiHidden="1" w:unhideWhenUsed="1"/>
-    <w:lsdException w:name="Normal Table" w:semiHidden="1" w:unhideWhenUsed="1"/>
     <w:lsdException w:name="annotation subject" w:semiHidden="1" w:unhideWhenUsed="1"/>
     <w:lsdException w:name="No List" w:semiHidden="1" w:unhideWhenUsed="1"/>
     <w:lsdException w:name="Outline List 1" w:semiHidden="1" w:unhideWhenUsed="1"/>
@@ -2014,10 +2193,8 @@
     <w:lsdException w:name="Table Elegant" w:semiHidden="1" w:unhideWhenUsed="1"/>
     <w:lsdException w:name="Table Professional" w:semiHidden="1" w:unhideWhenUsed="1"/>
     <w:lsdException w:name="Table Subtle 1" w:semiHidden="1" w:unhideWhenUsed="1"/>
-    <w:lsdException w:name="Table Subtle 2" w:semiHidden="1" w:unhideWhenUsed="1"/>
     <w:lsdException w:name="Table Web 1" w:semiHidden="1" w:unhideWhenUsed="1"/>
     <w:lsdException w:name="Table Web 2" w:semiHidden="1" w:unhideWhenUsed="1"/>
-    <w:lsdException w:name="Table Web 3" w:semiHidden="1" w:unhideWhenUsed="1"/>
     <w:lsdException w:name="Balloon Text" w:semiHidden="1" w:unhideWhenUsed="1"/>
     <w:lsdException w:name="Table Grid" w:uiPriority="39"/>
     <w:lsdException w:name="Table Theme" w:semiHidden="1" w:unhideWhenUsed="1"/>
@@ -2236,6 +2413,10 @@
     <w:lsdException w:name="List Table 5 Dark Accent 6" w:uiPriority="50"/>
     <w:lsdException w:name="List Table 6 Colorful Accent 6" w:uiPriority="51"/>
     <w:lsdException w:name="List Table 7 Colorful Accent 6" w:uiPriority="52"/>
+    <w:lsdException w:name="Mention" w:semiHidden="1" w:unhideWhenUsed="1"/>
+    <w:lsdException w:name="Smart Hyperlink" w:semiHidden="1" w:unhideWhenUsed="1"/>
+    <w:lsdException w:name="Hashtag" w:semiHidden="1" w:unhideWhenUsed="1"/>
+    <w:lsdException w:name="Unresolved Mention" w:semiHidden="1" w:unhideWhenUsed="1"/>
   </w:latentStyles>
   <w:style w:type="paragraph" w:default="1" w:styleId="Normal">
     <w:name w:val="Normal"/>
@@ -2278,6 +2459,50 @@
       <w:ind w:left="720"/>
       <w:contextualSpacing/>
     </w:pPr>
+  </w:style>
+  <w:style w:type="paragraph" w:styleId="Header">
+    <w:name w:val="header"/>
+    <w:basedOn w:val="Normal"/>
+    <w:link w:val="HeaderChar"/>
+    <w:uiPriority w:val="99"/>
+    <w:unhideWhenUsed/>
+    <w:rsid w:val="00BA26FF"/>
+    <w:pPr>
+      <w:tabs>
+        <w:tab w:val="center" w:pos="4320"/>
+        <w:tab w:val="right" w:pos="8640"/>
+      </w:tabs>
+      <w:spacing w:after="0" w:line="240" w:lineRule="auto"/>
+    </w:pPr>
+  </w:style>
+  <w:style w:type="character" w:customStyle="1" w:styleId="HeaderChar">
+    <w:name w:val="Header Char"/>
+    <w:basedOn w:val="DefaultParagraphFont"/>
+    <w:link w:val="Header"/>
+    <w:uiPriority w:val="99"/>
+    <w:rsid w:val="00BA26FF"/>
+  </w:style>
+  <w:style w:type="paragraph" w:styleId="Footer">
+    <w:name w:val="footer"/>
+    <w:basedOn w:val="Normal"/>
+    <w:link w:val="FooterChar"/>
+    <w:uiPriority w:val="99"/>
+    <w:unhideWhenUsed/>
+    <w:rsid w:val="00BA26FF"/>
+    <w:pPr>
+      <w:tabs>
+        <w:tab w:val="center" w:pos="4320"/>
+        <w:tab w:val="right" w:pos="8640"/>
+      </w:tabs>
+      <w:spacing w:after="0" w:line="240" w:lineRule="auto"/>
+    </w:pPr>
+  </w:style>
+  <w:style w:type="character" w:customStyle="1" w:styleId="FooterChar">
+    <w:name w:val="Footer Char"/>
+    <w:basedOn w:val="DefaultParagraphFont"/>
+    <w:link w:val="Footer"/>
+    <w:uiPriority w:val="99"/>
+    <w:rsid w:val="00BA26FF"/>
   </w:style>
 </w:styles>
 </file>

</xml_diff>